<commit_message>
Terminei o procedimento 2
</commit_message>
<xml_diff>
--- a/LB2 - Relatório Final1(Versão Atualizada).docx
+++ b/LB2 - Relatório Final1(Versão Atualizada).docx
@@ -1,6 +1,6 @@
 
 <file path=word/document.xml><?xml version="1.0" encoding="utf-8"?>
-<w:document xmlns:wpc="http://schemas.microsoft.com/office/word/2010/wordprocessingCanvas" xmlns:cx="http://schemas.microsoft.com/office/drawing/2014/chartex" xmlns:cx1="http://schemas.microsoft.com/office/drawing/2015/9/8/chartex" xmlns:cx2="http://schemas.microsoft.com/office/drawing/2015/10/21/chartex" xmlns:cx3="http://schemas.microsoft.com/office/drawing/2016/5/9/chartex" xmlns:cx4="http://schemas.microsoft.com/office/drawing/2016/5/10/chartex" xmlns:cx5="http://schemas.microsoft.com/office/drawing/2016/5/11/chartex" xmlns:cx6="http://schemas.microsoft.com/office/drawing/2016/5/12/chartex" xmlns:cx7="http://schemas.microsoft.com/office/drawing/2016/5/13/chartex" xmlns:cx8="http://schemas.microsoft.com/office/drawing/2016/5/14/chartex" xmlns:mc="http://schemas.openxmlformats.org/markup-compatibility/2006" xmlns:aink="http://schemas.microsoft.com/office/drawing/2016/ink" xmlns:am3d="http://schemas.microsoft.com/office/drawing/2017/model3d" xmlns:o="urn:schemas-microsoft-com:office:office" xmlns:r="http://schemas.openxmlformats.org/officeDocument/2006/relationships" xmlns:m="http://schemas.openxmlformats.org/officeDocument/2006/math" xmlns:v="urn:schemas-microsoft-com:vml" xmlns:wp14="http://schemas.microsoft.com/office/word/2010/wordprocessingDrawing" xmlns:wp="http://schemas.openxmlformats.org/drawingml/2006/wordprocessingDrawing" xmlns:w10="urn:schemas-microsoft-com:office:word" xmlns:w="http://schemas.openxmlformats.org/wordprocessingml/2006/main" xmlns:w14="http://schemas.microsoft.com/office/word/2010/wordml" xmlns:w15="http://schemas.microsoft.com/office/word/2012/wordml" xmlns:w16cex="http://schemas.microsoft.com/office/word/2018/wordml/cex" xmlns:w16cid="http://schemas.microsoft.com/office/word/2016/wordml/cid" xmlns:w16="http://schemas.microsoft.com/office/word/2018/wordml" xmlns:w16se="http://schemas.microsoft.com/office/word/2015/wordml/symex" xmlns:wpg="http://schemas.microsoft.com/office/word/2010/wordprocessingGroup" xmlns:wpi="http://schemas.microsoft.com/office/word/2010/wordprocessingInk" xmlns:wne="http://schemas.microsoft.com/office/word/2006/wordml" xmlns:wps="http://schemas.microsoft.com/office/word/2010/wordprocessingShape" mc:Ignorable="w14 w15 w16se w16cid w16 w16cex wp14">
+<w:document xmlns:wpc="http://schemas.microsoft.com/office/word/2010/wordprocessingCanvas" xmlns:cx="http://schemas.microsoft.com/office/drawing/2014/chartex" xmlns:cx1="http://schemas.microsoft.com/office/drawing/2015/9/8/chartex" xmlns:cx2="http://schemas.microsoft.com/office/drawing/2015/10/21/chartex" xmlns:cx3="http://schemas.microsoft.com/office/drawing/2016/5/9/chartex" xmlns:cx4="http://schemas.microsoft.com/office/drawing/2016/5/10/chartex" xmlns:cx5="http://schemas.microsoft.com/office/drawing/2016/5/11/chartex" xmlns:cx6="http://schemas.microsoft.com/office/drawing/2016/5/12/chartex" xmlns:cx7="http://schemas.microsoft.com/office/drawing/2016/5/13/chartex" xmlns:cx8="http://schemas.microsoft.com/office/drawing/2016/5/14/chartex" xmlns:mc="http://schemas.openxmlformats.org/markup-compatibility/2006" xmlns:aink="http://schemas.microsoft.com/office/drawing/2016/ink" xmlns:am3d="http://schemas.microsoft.com/office/drawing/2017/model3d" xmlns:o="urn:schemas-microsoft-com:office:office" xmlns:r="http://schemas.openxmlformats.org/officeDocument/2006/relationships" xmlns:m="http://schemas.openxmlformats.org/officeDocument/2006/math" xmlns:v="urn:schemas-microsoft-com:vml" xmlns:wp14="http://schemas.microsoft.com/office/word/2010/wordprocessingDrawing" xmlns:wp="http://schemas.openxmlformats.org/drawingml/2006/wordprocessingDrawing" xmlns:w10="urn:schemas-microsoft-com:office:word" xmlns:w="http://schemas.openxmlformats.org/wordprocessingml/2006/main" xmlns:w14="http://schemas.microsoft.com/office/word/2010/wordml" xmlns:w15="http://schemas.microsoft.com/office/word/2012/wordml" xmlns:w16cid="http://schemas.microsoft.com/office/word/2016/wordml/cid" xmlns:w16se="http://schemas.microsoft.com/office/word/2015/wordml/symex" xmlns:wpg="http://schemas.microsoft.com/office/word/2010/wordprocessingGroup" xmlns:wpi="http://schemas.microsoft.com/office/word/2010/wordprocessingInk" xmlns:wne="http://schemas.microsoft.com/office/word/2006/wordml" xmlns:wps="http://schemas.microsoft.com/office/word/2010/wordprocessingShape" mc:Ignorable="w14 w15 w16se w16cid wp14">
   <w:body>
     <w:p>
       <w:pPr>
@@ -3168,6 +3168,9 @@
     <w:p>
       <w:pPr>
         <w:ind w:firstLine="0"/>
+        <w:rPr>
+          <w:lang w:val="en-GB"/>
+        </w:rPr>
       </w:pPr>
       <w:r>
         <w:tab/>
@@ -3180,43 +3183,112 @@
       </w:r>
       <w:r>
         <w:tab/>
-        <w:t>.Rockwell A</w:t>
+      </w:r>
+      <w:proofErr w:type="gramStart"/>
+      <w:r>
+        <w:rPr>
+          <w:lang w:val="en-GB"/>
+        </w:rPr>
+        <w:t>.Rockwell</w:t>
+      </w:r>
+      <w:proofErr w:type="gramEnd"/>
+      <w:r>
+        <w:rPr>
+          <w:lang w:val="en-GB"/>
+        </w:rPr>
+        <w:t xml:space="preserve"> A</w:t>
       </w:r>
     </w:p>
     <w:p>
       <w:pPr>
         <w:ind w:firstLine="0"/>
-      </w:pPr>
-      <w:r>
+        <w:rPr>
+          <w:lang w:val="en-GB"/>
+        </w:rPr>
+      </w:pPr>
+      <w:r>
+        <w:rPr>
+          <w:lang w:val="en-GB"/>
+        </w:rPr>
         <w:tab/>
       </w:r>
       <w:r>
+        <w:rPr>
+          <w:lang w:val="en-GB"/>
+        </w:rPr>
         <w:tab/>
       </w:r>
       <w:r>
+        <w:rPr>
+          <w:lang w:val="en-GB"/>
+        </w:rPr>
         <w:tab/>
       </w:r>
       <w:r>
+        <w:rPr>
+          <w:lang w:val="en-GB"/>
+        </w:rPr>
         <w:tab/>
-        <w:t>.Rockwell B</w:t>
+      </w:r>
+      <w:proofErr w:type="gramStart"/>
+      <w:r>
+        <w:rPr>
+          <w:lang w:val="en-GB"/>
+        </w:rPr>
+        <w:t>.Rockwell</w:t>
+      </w:r>
+      <w:proofErr w:type="gramEnd"/>
+      <w:r>
+        <w:rPr>
+          <w:lang w:val="en-GB"/>
+        </w:rPr>
+        <w:t xml:space="preserve"> B</w:t>
       </w:r>
     </w:p>
     <w:p>
       <w:pPr>
         <w:ind w:firstLine="0"/>
-      </w:pPr>
-      <w:r>
+        <w:rPr>
+          <w:lang w:val="en-GB"/>
+        </w:rPr>
+      </w:pPr>
+      <w:r>
+        <w:rPr>
+          <w:lang w:val="en-GB"/>
+        </w:rPr>
         <w:tab/>
       </w:r>
       <w:r>
+        <w:rPr>
+          <w:lang w:val="en-GB"/>
+        </w:rPr>
         <w:tab/>
       </w:r>
       <w:r>
+        <w:rPr>
+          <w:lang w:val="en-GB"/>
+        </w:rPr>
         <w:tab/>
       </w:r>
       <w:r>
+        <w:rPr>
+          <w:lang w:val="en-GB"/>
+        </w:rPr>
         <w:tab/>
-        <w:t>.Rockwell C</w:t>
+      </w:r>
+      <w:proofErr w:type="gramStart"/>
+      <w:r>
+        <w:rPr>
+          <w:lang w:val="en-GB"/>
+        </w:rPr>
+        <w:t>.Rockwell</w:t>
+      </w:r>
+      <w:proofErr w:type="gramEnd"/>
+      <w:r>
+        <w:rPr>
+          <w:lang w:val="en-GB"/>
+        </w:rPr>
+        <w:t xml:space="preserve"> C</w:t>
       </w:r>
     </w:p>
     <w:p>
@@ -3224,10 +3296,18 @@
         <w:ind w:firstLine="0"/>
       </w:pPr>
       <w:r>
+        <w:rPr>
+          <w:lang w:val="en-GB"/>
+        </w:rPr>
         <w:tab/>
       </w:r>
       <w:r>
+        <w:rPr>
+          <w:lang w:val="en-GB"/>
+        </w:rPr>
         <w:tab/>
+      </w:r>
+      <w:r>
         <w:t>Para realizar o teste de dureza Rockwell A e Rockwell C é necessário utilizar o identador com ponta de diamante em forma de cone.</w:t>
       </w:r>
     </w:p>
@@ -3405,6 +3485,7 @@
       </w:r>
       <w:bookmarkEnd w:id="13"/>
     </w:p>
+    <w:p/>
     <w:p>
       <w:pPr>
         <w:pStyle w:val="Ttulo3"/>
@@ -3414,66 +3495,109 @@
         <w:t>Definição:</w:t>
       </w:r>
       <w:bookmarkEnd w:id="14"/>
+    </w:p>
+    <w:p>
+      <w:pPr>
+        <w:pStyle w:val="PargrafodaLista"/>
+        <w:ind w:left="709" w:firstLine="707"/>
+      </w:pPr>
+      <w:r>
+        <w:t>O ensaio de tração consiste em fixar o corpo de prova pelas extremidades e aplicar uma força de modo a alonga-lo até a ruptura. As informações fornecidas pelo ensaio são: o módulo de elasticidade, o limite de escoamento, o limite de resistência e a tenacidade.</w:t>
+      </w:r>
     </w:p>
     <w:p>
       <w:pPr>
         <w:pStyle w:val="PargrafodaLista"/>
         <w:ind w:left="1286" w:firstLine="0"/>
       </w:pPr>
-      <w:r>
-        <w:t xml:space="preserve">O ensaio de tração consiste em fixar o corpo de prova pelas extremidades e aplicar uma força de modo a </w:t>
-      </w:r>
-      <w:proofErr w:type="gramStart"/>
-      <w:r>
-        <w:t>alonga-lo</w:t>
-      </w:r>
-      <w:proofErr w:type="gramEnd"/>
-      <w:r>
-        <w:t xml:space="preserve"> até a ruptura. As informações fornecidas pelo ensaio são: o módulo de elasticidade, o limite de escoamento, o limite de resistência e a tenacidade.</w:t>
+    </w:p>
+    <w:p>
+      <w:pPr>
+        <w:pStyle w:val="Ttulo3"/>
+      </w:pPr>
+      <w:bookmarkStart w:id="15" w:name="_Toc37462646"/>
+      <w:r>
+        <w:t>Realização do Ensaio</w:t>
+      </w:r>
+      <w:r>
+        <w:t>:</w:t>
+      </w:r>
+      <w:bookmarkEnd w:id="15"/>
+    </w:p>
+    <w:p>
+      <w:pPr>
+        <w:ind w:left="849"/>
+      </w:pPr>
+      <w:r>
+        <w:t>Após a medida de 50mm ser marcada, o corpo de prova é preso pelas extremidades nas garras inferior e superior do equipamento. Em seguida, é acoplado o extensômetro no corpo de prova, ele mede a deformação real da seção útil do corpo de prova, fornecendo valores muito precisos. No software da máquina, deve-se inserir o diâmetro, e o comprimento da seção útil que será estudada (50mm). No software da máquina, é necessário zerar a Força, o Deslocamento e a Deformação. Quando a deformação atingir o valor de 1,1%, o software solicita que o extensômetro seja retirado.</w:t>
+      </w:r>
+    </w:p>
+    <w:p>
+      <w:pPr>
+        <w:ind w:left="849"/>
+      </w:pPr>
+    </w:p>
+    <w:p>
+      <w:pPr>
+        <w:pStyle w:val="Ttulo3"/>
+      </w:pPr>
+      <w:r>
+        <w:lastRenderedPageBreak/>
+        <w:t>Ductilidade</w:t>
+      </w:r>
+      <w:r>
+        <w:t>:</w:t>
       </w:r>
     </w:p>
     <w:p>
       <w:pPr>
         <w:pStyle w:val="PargrafodaLista"/>
-        <w:ind w:left="1286" w:firstLine="0"/>
-      </w:pPr>
-    </w:p>
-    <w:p>
-      <w:pPr>
-        <w:pStyle w:val="Ttulo3"/>
-      </w:pPr>
-      <w:bookmarkStart w:id="15" w:name="_Toc37462646"/>
-      <w:r>
-        <w:t>Medição e Cálculo da Ductilidade:</w:t>
-      </w:r>
-      <w:bookmarkEnd w:id="15"/>
+        <w:ind w:left="849"/>
+      </w:pPr>
+      <w:r>
+        <w:t>Para determinar a ductilidade do material, um vão (L</w:t>
+      </w:r>
+      <w:r>
+        <w:rPr>
+          <w:vertAlign w:val="subscript"/>
+        </w:rPr>
+        <w:t>0</w:t>
+      </w:r>
+      <w:r>
+        <w:t xml:space="preserve">) de 50 mm no comprimento do corpo de prova é marcado antes do ensaio de tração. </w:t>
+      </w:r>
+      <w:r>
+        <w:t>Então uma</w:t>
+      </w:r>
+      <w:r>
+        <w:t xml:space="preserve"> determinada força</w:t>
+      </w:r>
+      <w:r>
+        <w:t xml:space="preserve"> é aplicada</w:t>
+      </w:r>
+      <w:r>
+        <w:t xml:space="preserve"> no corpo de prova, de forma a alonga-lo. Após a ruptura no ensaio de tração, mede-se o comprimento final (</w:t>
+      </w:r>
+      <w:proofErr w:type="spellStart"/>
+      <w:r>
+        <w:t>L</w:t>
+      </w:r>
+      <w:r>
+        <w:rPr>
+          <w:vertAlign w:val="subscript"/>
+        </w:rPr>
+        <w:t>f</w:t>
+      </w:r>
+      <w:proofErr w:type="spellEnd"/>
+      <w:r>
+        <w:t>). Assim, a ductibilidade (%EL) pode ser definida pela seguinte equação:</w:t>
+      </w:r>
     </w:p>
     <w:p>
       <w:pPr>
         <w:pStyle w:val="PargrafodaLista"/>
-        <w:ind w:left="1286" w:firstLine="0"/>
-      </w:pPr>
-      <w:r>
-        <w:t>Para determinar a ductilidade do material, um vão (L</w:t>
-      </w:r>
-      <w:r>
-        <w:rPr>
-          <w:vertAlign w:val="subscript"/>
-        </w:rPr>
-        <w:t>0</w:t>
-      </w:r>
-      <w:r>
-        <w:t>) de 50 mm no comprimento do corpo de prova é marcado antes do ensaio de tração, assim é possível afirmar que a ruptura ocorrerá no vão que possui menor diâmetro comparado com a outra parte. Utiliza-se a máquina universal para ensaios com auxílio do extensômetro para aplicar uma determinada força no corpo de prova, de forma a alonga-lo. Após a ruptura no ensaio de tração, mede-se o comprimento final (L</w:t>
-      </w:r>
-      <w:r>
-        <w:rPr>
-          <w:vertAlign w:val="subscript"/>
-        </w:rPr>
-        <w:t>f</w:t>
-      </w:r>
-      <w:r>
-        <w:t>). Assim, a ductibilidade (%EL) pode ser definida pela seguinte equação:</w:t>
-      </w:r>
+        <w:ind w:left="849"/>
+      </w:pPr>
     </w:p>
     <w:p>
       <w:pPr>
@@ -3603,6 +3727,11 @@
     </w:p>
     <w:p>
       <w:pPr>
+        <w:jc w:val="center"/>
+      </w:pPr>
+    </w:p>
+    <w:p>
+      <w:pPr>
         <w:ind w:firstLine="0"/>
         <w:jc w:val="center"/>
       </w:pPr>
@@ -3610,12 +3739,11 @@
         <w:rPr>
           <w:noProof/>
         </w:rPr>
-        <w:lastRenderedPageBreak/>
         <w:drawing>
-          <wp:inline distT="0" distB="0" distL="0" distR="0" wp14:anchorId="1CB611CC" wp14:editId="0FD58D7D">
+          <wp:inline distT="0" distB="0" distL="0" distR="0" wp14:anchorId="61C77B0D" wp14:editId="3CC88275">
             <wp:extent cx="4319517" cy="2376192"/>
             <wp:effectExtent l="0" t="0" r="5080" b="5080"/>
-            <wp:docPr id="3" name="Imagem 3"/>
+            <wp:docPr id="6" name="Imagem 6"/>
             <wp:cNvGraphicFramePr>
               <a:graphicFrameLocks xmlns:a="http://schemas.openxmlformats.org/drawingml/2006/main" noChangeAspect="1"/>
             </wp:cNvGraphicFramePr>
@@ -3685,54 +3813,95 @@
           <w:sz w:val="22"/>
           <w:szCs w:val="21"/>
         </w:rPr>
-        <w:t>(FIGURA 1 – Comprimento antes (Lo) e depois (Lf) do ensaio de tração)</w:t>
-      </w:r>
-    </w:p>
-    <w:p>
-      <w:pPr>
-        <w:jc w:val="center"/>
-      </w:pPr>
+        <w:t>(FIGURA 1 – Comprimento antes (</w:t>
+      </w:r>
+      <w:proofErr w:type="spellStart"/>
+      <w:r>
+        <w:rPr>
+          <w:b/>
+          <w:bCs/>
+          <w:i/>
+          <w:iCs/>
+          <w:color w:val="BFBFBF" w:themeColor="background1" w:themeShade="BF"/>
+          <w:sz w:val="22"/>
+          <w:szCs w:val="21"/>
+        </w:rPr>
+        <w:t>Lo</w:t>
+      </w:r>
+      <w:proofErr w:type="spellEnd"/>
+      <w:r>
+        <w:rPr>
+          <w:b/>
+          <w:bCs/>
+          <w:i/>
+          <w:iCs/>
+          <w:color w:val="BFBFBF" w:themeColor="background1" w:themeShade="BF"/>
+          <w:sz w:val="22"/>
+          <w:szCs w:val="21"/>
+        </w:rPr>
+        <w:t>) e depois (</w:t>
+      </w:r>
+      <w:proofErr w:type="spellStart"/>
+      <w:r>
+        <w:rPr>
+          <w:b/>
+          <w:bCs/>
+          <w:i/>
+          <w:iCs/>
+          <w:color w:val="BFBFBF" w:themeColor="background1" w:themeShade="BF"/>
+          <w:sz w:val="22"/>
+          <w:szCs w:val="21"/>
+        </w:rPr>
+        <w:t>Lf</w:t>
+      </w:r>
+      <w:proofErr w:type="spellEnd"/>
+      <w:r>
+        <w:rPr>
+          <w:b/>
+          <w:bCs/>
+          <w:i/>
+          <w:iCs/>
+          <w:color w:val="BFBFBF" w:themeColor="background1" w:themeShade="BF"/>
+          <w:sz w:val="22"/>
+          <w:szCs w:val="21"/>
+        </w:rPr>
+        <w:t>) do ensaio de tração)</w:t>
+      </w:r>
+    </w:p>
+    <w:p>
+      <w:pPr>
+        <w:ind w:left="849"/>
+      </w:pPr>
+    </w:p>
+    <w:p>
+      <w:pPr>
+        <w:pStyle w:val="Ttulo3"/>
+      </w:pPr>
+      <w:bookmarkStart w:id="16" w:name="_Toc37462647"/>
+      <w:r>
+        <w:t>Tensão</w:t>
+      </w:r>
+      <w:r>
+        <w:t>:</w:t>
+      </w:r>
+      <w:bookmarkEnd w:id="16"/>
     </w:p>
     <w:p>
       <w:pPr>
         <w:pStyle w:val="PargrafodaLista"/>
-        <w:ind w:left="1286" w:firstLine="0"/>
-      </w:pPr>
-      <w:r>
-        <w:t>O extensômetro é utilizado até o momen</w:t>
-      </w:r>
-      <w:r>
-        <w:t>to em que a deformação atinge o valor de 1%.</w:t>
-      </w:r>
-    </w:p>
-    <w:p>
-      <w:pPr>
-        <w:jc w:val="center"/>
-      </w:pPr>
-    </w:p>
-    <w:p>
-      <w:pPr>
-        <w:pStyle w:val="Ttulo3"/>
-      </w:pPr>
-      <w:bookmarkStart w:id="16" w:name="_Toc37462647"/>
-      <w:r>
-        <w:t>Gráficos e Ductilidade</w:t>
-      </w:r>
-      <w:r>
-        <w:t>:</w:t>
-      </w:r>
-      <w:bookmarkEnd w:id="16"/>
-    </w:p>
-    <w:p>
-      <w:pPr>
-        <w:pStyle w:val="PargrafodaLista"/>
-        <w:ind w:left="1286" w:firstLine="130"/>
+        <w:ind w:left="708" w:firstLine="708"/>
       </w:pPr>
       <w:r>
         <w:t xml:space="preserve">Após a realização do ensaio de tração para os três corpos de prova, </w:t>
       </w:r>
       <w:r>
-        <w:t>é necessário calcular a tensão através da seguinte expressão:</w:t>
+        <w:t>é</w:t>
+      </w:r>
+      <w:r>
+        <w:t xml:space="preserve"> </w:t>
+      </w:r>
+      <w:r>
+        <w:t>necessário calcular a tensão através da seguinte expressão:</w:t>
       </w:r>
     </w:p>
     <w:p>
@@ -3797,1114 +3966,45 @@
         </w:rPr>
         <w:t>Sendo F a força e A a área da seção transversal do corpo de prova.</w:t>
       </w:r>
-    </w:p>
-    <w:p>
-      <w:pPr>
-        <w:ind w:left="708" w:firstLine="708"/>
+      <w:r>
         <w:rPr>
           <w:rFonts w:eastAsiaTheme="minorEastAsia"/>
         </w:rPr>
-      </w:pPr>
+        <w:t xml:space="preserve"> A tensão é necessária para o cálculo do módulo de elasticidade e do limite de escoamento.</w:t>
+      </w:r>
     </w:p>
     <w:p>
       <w:pPr>
         <w:ind w:firstLine="0"/>
-        <w:jc w:val="center"/>
-      </w:pPr>
-      <w:r>
-        <w:rPr>
-          <w:noProof/>
-        </w:rPr>
-        <w:lastRenderedPageBreak/>
-        <w:drawing>
-          <wp:inline distT="0" distB="0" distL="0" distR="0" wp14:anchorId="0EA1A7BD" wp14:editId="6AACC165">
-            <wp:extent cx="3913505" cy="2677160"/>
-            <wp:effectExtent l="0" t="0" r="0" b="8890"/>
-            <wp:docPr id="4" name="Imagem 4"/>
-            <wp:cNvGraphicFramePr>
-              <a:graphicFrameLocks xmlns:a="http://schemas.openxmlformats.org/drawingml/2006/main" noChangeAspect="1"/>
-            </wp:cNvGraphicFramePr>
-            <a:graphic xmlns:a="http://schemas.openxmlformats.org/drawingml/2006/main">
-              <a:graphicData uri="http://schemas.openxmlformats.org/drawingml/2006/picture">
-                <pic:pic xmlns:pic="http://schemas.openxmlformats.org/drawingml/2006/picture">
-                  <pic:nvPicPr>
-                    <pic:cNvPr id="0" name="Picture 1"/>
-                    <pic:cNvPicPr>
-                      <a:picLocks noChangeAspect="1" noChangeArrowheads="1"/>
-                    </pic:cNvPicPr>
-                  </pic:nvPicPr>
-                  <pic:blipFill>
-                    <a:blip r:embed="rId10">
-                      <a:extLst>
-                        <a:ext uri="{28A0092B-C50C-407E-A947-70E740481C1C}">
-                          <a14:useLocalDpi xmlns:a14="http://schemas.microsoft.com/office/drawing/2010/main" val="0"/>
-                        </a:ext>
-                      </a:extLst>
-                    </a:blip>
-                    <a:srcRect/>
-                    <a:stretch>
-                      <a:fillRect/>
-                    </a:stretch>
-                  </pic:blipFill>
-                  <pic:spPr bwMode="auto">
-                    <a:xfrm>
-                      <a:off x="0" y="0"/>
-                      <a:ext cx="3913505" cy="2677160"/>
-                    </a:xfrm>
-                    <a:prstGeom prst="rect">
-                      <a:avLst/>
-                    </a:prstGeom>
-                    <a:noFill/>
-                    <a:ln>
-                      <a:noFill/>
-                    </a:ln>
-                  </pic:spPr>
-                </pic:pic>
-              </a:graphicData>
-            </a:graphic>
-          </wp:inline>
-        </w:drawing>
-      </w:r>
-    </w:p>
-    <w:p>
-      <w:pPr>
-        <w:ind w:firstLine="0"/>
-        <w:jc w:val="center"/>
-        <w:rPr>
-          <w:b/>
-          <w:bCs/>
-          <w:i/>
-          <w:iCs/>
-          <w:color w:val="BFBFBF" w:themeColor="background1" w:themeShade="BF"/>
-          <w:sz w:val="22"/>
-          <w:szCs w:val="21"/>
-        </w:rPr>
-      </w:pPr>
-      <w:r>
-        <w:rPr>
-          <w:b/>
-          <w:bCs/>
-          <w:i/>
-          <w:iCs/>
-          <w:color w:val="BFBFBF" w:themeColor="background1" w:themeShade="BF"/>
-          <w:sz w:val="22"/>
-          <w:szCs w:val="21"/>
-        </w:rPr>
-        <w:t>(GRÁFICO 1 – Tensão X Deslocamento)</w:t>
-      </w:r>
-    </w:p>
-    <w:p>
-      <w:pPr>
-        <w:ind w:firstLine="0"/>
-        <w:jc w:val="center"/>
-        <w:rPr>
-          <w:b/>
-          <w:bCs/>
-          <w:i/>
-          <w:iCs/>
-          <w:color w:val="BFBFBF" w:themeColor="background1" w:themeShade="BF"/>
-          <w:sz w:val="22"/>
-          <w:szCs w:val="21"/>
-        </w:rPr>
-      </w:pPr>
-    </w:p>
-    <w:p>
-      <w:pPr>
-        <w:ind w:left="1416" w:firstLine="6"/>
-      </w:pPr>
-      <w:r>
-        <w:t>Assim, com o auxílio do excel, foi possível calcular a ductilidade através da equação (1), portanto, obtém-se a seguinte tabela:</w:t>
-      </w:r>
-    </w:p>
-    <w:tbl>
-      <w:tblPr>
-        <w:tblW w:w="8837" w:type="dxa"/>
-        <w:tblCellMar>
-          <w:left w:w="70" w:type="dxa"/>
-          <w:right w:w="70" w:type="dxa"/>
-        </w:tblCellMar>
-        <w:tblLook w:val="04A0" w:firstRow="1" w:lastRow="0" w:firstColumn="1" w:lastColumn="0" w:noHBand="0" w:noVBand="1"/>
-      </w:tblPr>
-      <w:tblGrid>
-        <w:gridCol w:w="3076"/>
-        <w:gridCol w:w="1905"/>
-        <w:gridCol w:w="1974"/>
-        <w:gridCol w:w="1882"/>
-      </w:tblGrid>
-      <w:tr>
-        <w:trPr>
-          <w:trHeight w:val="640"/>
-        </w:trPr>
-        <w:tc>
-          <w:tcPr>
-            <w:tcW w:w="3076" w:type="dxa"/>
-            <w:tcBorders>
-              <w:top w:val="single" w:sz="8" w:space="0" w:color="auto"/>
-              <w:left w:val="single" w:sz="8" w:space="0" w:color="auto"/>
-              <w:bottom w:val="single" w:sz="8" w:space="0" w:color="auto"/>
-              <w:right w:val="single" w:sz="4" w:space="0" w:color="auto"/>
-            </w:tcBorders>
-            <w:shd w:val="clear" w:color="000000" w:fill="BF8F00"/>
-            <w:noWrap/>
-            <w:vAlign w:val="center"/>
-            <w:hideMark/>
-          </w:tcPr>
-          <w:p>
-            <w:pPr>
-              <w:spacing w:after="0" w:line="240" w:lineRule="auto"/>
-              <w:ind w:firstLine="0"/>
-              <w:jc w:val="center"/>
-              <w:rPr>
-                <w:rFonts w:ascii="Calibri" w:eastAsia="Times New Roman" w:hAnsi="Calibri" w:cs="Calibri"/>
-                <w:b/>
-                <w:bCs/>
-                <w:color w:val="FFFFFF"/>
-                <w:szCs w:val="24"/>
-                <w:lang w:eastAsia="ja-JP"/>
-              </w:rPr>
-            </w:pPr>
-            <w:r>
-              <w:rPr>
-                <w:rFonts w:ascii="Calibri" w:eastAsia="Times New Roman" w:hAnsi="Calibri" w:cs="Calibri"/>
-                <w:b/>
-                <w:bCs/>
-                <w:color w:val="FFFFFF"/>
-                <w:szCs w:val="24"/>
-                <w:lang w:eastAsia="ja-JP"/>
-              </w:rPr>
-              <w:t>Corpo de Prova</w:t>
-            </w:r>
-          </w:p>
-        </w:tc>
-        <w:tc>
-          <w:tcPr>
-            <w:tcW w:w="1905" w:type="dxa"/>
-            <w:tcBorders>
-              <w:top w:val="single" w:sz="8" w:space="0" w:color="auto"/>
-              <w:left w:val="nil"/>
-              <w:bottom w:val="single" w:sz="8" w:space="0" w:color="auto"/>
-              <w:right w:val="single" w:sz="4" w:space="0" w:color="auto"/>
-            </w:tcBorders>
-            <w:shd w:val="clear" w:color="000000" w:fill="C65911"/>
-            <w:noWrap/>
-            <w:vAlign w:val="center"/>
-            <w:hideMark/>
-          </w:tcPr>
-          <w:p>
-            <w:pPr>
-              <w:spacing w:after="0" w:line="240" w:lineRule="auto"/>
-              <w:ind w:firstLine="0"/>
-              <w:jc w:val="center"/>
-              <w:rPr>
-                <w:rFonts w:ascii="Calibri" w:eastAsia="Times New Roman" w:hAnsi="Calibri" w:cs="Calibri"/>
-                <w:b/>
-                <w:bCs/>
-                <w:color w:val="FFFFFF"/>
-                <w:szCs w:val="24"/>
-                <w:lang w:eastAsia="ja-JP"/>
-              </w:rPr>
-            </w:pPr>
-            <w:r>
-              <w:rPr>
-                <w:rFonts w:ascii="Calibri" w:eastAsia="Times New Roman" w:hAnsi="Calibri" w:cs="Calibri"/>
-                <w:b/>
-                <w:bCs/>
-                <w:color w:val="FFFFFF"/>
-                <w:szCs w:val="24"/>
-                <w:lang w:eastAsia="ja-JP"/>
-              </w:rPr>
-              <w:t>1</w:t>
-            </w:r>
-          </w:p>
-        </w:tc>
-        <w:tc>
-          <w:tcPr>
-            <w:tcW w:w="1974" w:type="dxa"/>
-            <w:tcBorders>
-              <w:top w:val="single" w:sz="8" w:space="0" w:color="auto"/>
-              <w:left w:val="nil"/>
-              <w:bottom w:val="single" w:sz="8" w:space="0" w:color="auto"/>
-              <w:right w:val="single" w:sz="4" w:space="0" w:color="auto"/>
-            </w:tcBorders>
-            <w:shd w:val="clear" w:color="000000" w:fill="BF8F00"/>
-            <w:noWrap/>
-            <w:vAlign w:val="center"/>
-            <w:hideMark/>
-          </w:tcPr>
-          <w:p>
-            <w:pPr>
-              <w:spacing w:after="0" w:line="240" w:lineRule="auto"/>
-              <w:ind w:firstLine="0"/>
-              <w:jc w:val="center"/>
-              <w:rPr>
-                <w:rFonts w:ascii="Calibri" w:eastAsia="Times New Roman" w:hAnsi="Calibri" w:cs="Calibri"/>
-                <w:b/>
-                <w:bCs/>
-                <w:color w:val="FFFFFF"/>
-                <w:szCs w:val="24"/>
-                <w:lang w:eastAsia="ja-JP"/>
-              </w:rPr>
-            </w:pPr>
-            <w:r>
-              <w:rPr>
-                <w:rFonts w:ascii="Calibri" w:eastAsia="Times New Roman" w:hAnsi="Calibri" w:cs="Calibri"/>
-                <w:b/>
-                <w:bCs/>
-                <w:color w:val="FFFFFF"/>
-                <w:szCs w:val="24"/>
-                <w:lang w:eastAsia="ja-JP"/>
-              </w:rPr>
-              <w:t>2</w:t>
-            </w:r>
-          </w:p>
-        </w:tc>
-        <w:tc>
-          <w:tcPr>
-            <w:tcW w:w="1882" w:type="dxa"/>
-            <w:tcBorders>
-              <w:top w:val="single" w:sz="8" w:space="0" w:color="auto"/>
-              <w:left w:val="nil"/>
-              <w:bottom w:val="single" w:sz="8" w:space="0" w:color="auto"/>
-              <w:right w:val="single" w:sz="8" w:space="0" w:color="auto"/>
-            </w:tcBorders>
-            <w:shd w:val="clear" w:color="000000" w:fill="C65911"/>
-            <w:noWrap/>
-            <w:vAlign w:val="center"/>
-            <w:hideMark/>
-          </w:tcPr>
-          <w:p>
-            <w:pPr>
-              <w:spacing w:after="0" w:line="240" w:lineRule="auto"/>
-              <w:ind w:firstLine="0"/>
-              <w:jc w:val="center"/>
-              <w:rPr>
-                <w:rFonts w:ascii="Calibri" w:eastAsia="Times New Roman" w:hAnsi="Calibri" w:cs="Calibri"/>
-                <w:b/>
-                <w:bCs/>
-                <w:color w:val="FFFFFF"/>
-                <w:szCs w:val="24"/>
-                <w:lang w:eastAsia="ja-JP"/>
-              </w:rPr>
-            </w:pPr>
-            <w:r>
-              <w:rPr>
-                <w:rFonts w:ascii="Calibri" w:eastAsia="Times New Roman" w:hAnsi="Calibri" w:cs="Calibri"/>
-                <w:b/>
-                <w:bCs/>
-                <w:color w:val="FFFFFF"/>
-                <w:szCs w:val="24"/>
-                <w:lang w:eastAsia="ja-JP"/>
-              </w:rPr>
-              <w:t>3</w:t>
-            </w:r>
-          </w:p>
-        </w:tc>
-      </w:tr>
-      <w:tr>
-        <w:trPr>
-          <w:trHeight w:val="565"/>
-        </w:trPr>
-        <w:tc>
-          <w:tcPr>
-            <w:tcW w:w="3076" w:type="dxa"/>
-            <w:tcBorders>
-              <w:top w:val="nil"/>
-              <w:left w:val="single" w:sz="8" w:space="0" w:color="auto"/>
-              <w:bottom w:val="single" w:sz="4" w:space="0" w:color="auto"/>
-              <w:right w:val="single" w:sz="4" w:space="0" w:color="auto"/>
-            </w:tcBorders>
-            <w:shd w:val="clear" w:color="000000" w:fill="FFD966"/>
-            <w:noWrap/>
-            <w:vAlign w:val="center"/>
-            <w:hideMark/>
-          </w:tcPr>
-          <w:p>
-            <w:pPr>
-              <w:spacing w:after="0" w:line="240" w:lineRule="auto"/>
-              <w:ind w:firstLine="0"/>
-              <w:jc w:val="center"/>
-              <w:rPr>
-                <w:rFonts w:ascii="Calibri" w:eastAsia="Times New Roman" w:hAnsi="Calibri" w:cs="Calibri"/>
-                <w:color w:val="000000"/>
-                <w:sz w:val="22"/>
-                <w:lang w:eastAsia="ja-JP"/>
-              </w:rPr>
-            </w:pPr>
-            <w:r>
-              <w:rPr>
-                <w:rFonts w:ascii="Calibri" w:eastAsia="Times New Roman" w:hAnsi="Calibri" w:cs="Calibri"/>
-                <w:color w:val="000000"/>
-                <w:sz w:val="22"/>
-                <w:lang w:eastAsia="ja-JP"/>
-              </w:rPr>
-              <w:t>Diâmetro [mm]</w:t>
-            </w:r>
-          </w:p>
-        </w:tc>
-        <w:tc>
-          <w:tcPr>
-            <w:tcW w:w="1905" w:type="dxa"/>
-            <w:tcBorders>
-              <w:top w:val="nil"/>
-              <w:left w:val="nil"/>
-              <w:bottom w:val="single" w:sz="4" w:space="0" w:color="auto"/>
-              <w:right w:val="single" w:sz="4" w:space="0" w:color="auto"/>
-            </w:tcBorders>
-            <w:shd w:val="clear" w:color="000000" w:fill="F4B084"/>
-            <w:noWrap/>
-            <w:vAlign w:val="center"/>
-            <w:hideMark/>
-          </w:tcPr>
-          <w:p>
-            <w:pPr>
-              <w:spacing w:after="0" w:line="240" w:lineRule="auto"/>
-              <w:ind w:firstLine="0"/>
-              <w:jc w:val="center"/>
-              <w:rPr>
-                <w:rFonts w:ascii="Calibri" w:eastAsia="Times New Roman" w:hAnsi="Calibri" w:cs="Calibri"/>
-                <w:color w:val="000000"/>
-                <w:sz w:val="22"/>
-                <w:lang w:eastAsia="ja-JP"/>
-              </w:rPr>
-            </w:pPr>
-            <w:r>
-              <w:rPr>
-                <w:rFonts w:ascii="Calibri" w:eastAsia="Times New Roman" w:hAnsi="Calibri" w:cs="Calibri"/>
-                <w:color w:val="000000"/>
-                <w:sz w:val="22"/>
-                <w:lang w:eastAsia="ja-JP"/>
-              </w:rPr>
-              <w:t>8,5</w:t>
-            </w:r>
-          </w:p>
-        </w:tc>
-        <w:tc>
-          <w:tcPr>
-            <w:tcW w:w="1974" w:type="dxa"/>
-            <w:tcBorders>
-              <w:top w:val="nil"/>
-              <w:left w:val="nil"/>
-              <w:bottom w:val="single" w:sz="4" w:space="0" w:color="auto"/>
-              <w:right w:val="single" w:sz="4" w:space="0" w:color="auto"/>
-            </w:tcBorders>
-            <w:shd w:val="clear" w:color="000000" w:fill="FFD966"/>
-            <w:noWrap/>
-            <w:vAlign w:val="center"/>
-            <w:hideMark/>
-          </w:tcPr>
-          <w:p>
-            <w:pPr>
-              <w:spacing w:after="0" w:line="240" w:lineRule="auto"/>
-              <w:ind w:firstLine="0"/>
-              <w:jc w:val="center"/>
-              <w:rPr>
-                <w:rFonts w:ascii="Calibri" w:eastAsia="Times New Roman" w:hAnsi="Calibri" w:cs="Calibri"/>
-                <w:color w:val="000000"/>
-                <w:sz w:val="22"/>
-                <w:lang w:eastAsia="ja-JP"/>
-              </w:rPr>
-            </w:pPr>
-            <w:r>
-              <w:rPr>
-                <w:rFonts w:ascii="Calibri" w:eastAsia="Times New Roman" w:hAnsi="Calibri" w:cs="Calibri"/>
-                <w:color w:val="000000"/>
-                <w:sz w:val="22"/>
-                <w:lang w:eastAsia="ja-JP"/>
-              </w:rPr>
-              <w:t>8,3</w:t>
-            </w:r>
-          </w:p>
-        </w:tc>
-        <w:tc>
-          <w:tcPr>
-            <w:tcW w:w="1882" w:type="dxa"/>
-            <w:tcBorders>
-              <w:top w:val="nil"/>
-              <w:left w:val="nil"/>
-              <w:bottom w:val="single" w:sz="4" w:space="0" w:color="auto"/>
-              <w:right w:val="single" w:sz="8" w:space="0" w:color="auto"/>
-            </w:tcBorders>
-            <w:shd w:val="clear" w:color="000000" w:fill="F4B084"/>
-            <w:noWrap/>
-            <w:vAlign w:val="center"/>
-            <w:hideMark/>
-          </w:tcPr>
-          <w:p>
-            <w:pPr>
-              <w:spacing w:after="0" w:line="240" w:lineRule="auto"/>
-              <w:ind w:firstLine="0"/>
-              <w:jc w:val="center"/>
-              <w:rPr>
-                <w:rFonts w:ascii="Calibri" w:eastAsia="Times New Roman" w:hAnsi="Calibri" w:cs="Calibri"/>
-                <w:color w:val="000000"/>
-                <w:sz w:val="22"/>
-                <w:lang w:eastAsia="ja-JP"/>
-              </w:rPr>
-            </w:pPr>
-            <w:r>
-              <w:rPr>
-                <w:rFonts w:ascii="Calibri" w:eastAsia="Times New Roman" w:hAnsi="Calibri" w:cs="Calibri"/>
-                <w:color w:val="000000"/>
-                <w:sz w:val="22"/>
-                <w:lang w:eastAsia="ja-JP"/>
-              </w:rPr>
-              <w:t>8,4</w:t>
-            </w:r>
-          </w:p>
-        </w:tc>
-      </w:tr>
-      <w:tr>
-        <w:trPr>
-          <w:trHeight w:val="565"/>
-        </w:trPr>
-        <w:tc>
-          <w:tcPr>
-            <w:tcW w:w="3076" w:type="dxa"/>
-            <w:tcBorders>
-              <w:top w:val="nil"/>
-              <w:left w:val="single" w:sz="8" w:space="0" w:color="auto"/>
-              <w:bottom w:val="single" w:sz="4" w:space="0" w:color="auto"/>
-              <w:right w:val="single" w:sz="4" w:space="0" w:color="auto"/>
-            </w:tcBorders>
-            <w:shd w:val="clear" w:color="000000" w:fill="FFE699"/>
-            <w:noWrap/>
-            <w:vAlign w:val="center"/>
-            <w:hideMark/>
-          </w:tcPr>
-          <w:p>
-            <w:pPr>
-              <w:spacing w:after="0" w:line="240" w:lineRule="auto"/>
-              <w:ind w:firstLine="0"/>
-              <w:jc w:val="center"/>
-              <w:rPr>
-                <w:rFonts w:ascii="Calibri" w:eastAsia="Times New Roman" w:hAnsi="Calibri" w:cs="Calibri"/>
-                <w:color w:val="000000"/>
-                <w:sz w:val="22"/>
-                <w:lang w:eastAsia="ja-JP"/>
-              </w:rPr>
-            </w:pPr>
-            <w:r>
-              <w:rPr>
-                <w:rFonts w:ascii="Calibri" w:eastAsia="Times New Roman" w:hAnsi="Calibri" w:cs="Calibri"/>
-                <w:color w:val="000000"/>
-                <w:sz w:val="22"/>
-                <w:lang w:eastAsia="ja-JP"/>
-              </w:rPr>
-              <w:t>Comprimento Inicial [mm]</w:t>
-            </w:r>
-          </w:p>
-        </w:tc>
-        <w:tc>
-          <w:tcPr>
-            <w:tcW w:w="1905" w:type="dxa"/>
-            <w:tcBorders>
-              <w:top w:val="nil"/>
-              <w:left w:val="nil"/>
-              <w:bottom w:val="single" w:sz="4" w:space="0" w:color="auto"/>
-              <w:right w:val="single" w:sz="4" w:space="0" w:color="auto"/>
-            </w:tcBorders>
-            <w:shd w:val="clear" w:color="000000" w:fill="F8CBAD"/>
-            <w:noWrap/>
-            <w:vAlign w:val="center"/>
-            <w:hideMark/>
-          </w:tcPr>
-          <w:p>
-            <w:pPr>
-              <w:spacing w:after="0" w:line="240" w:lineRule="auto"/>
-              <w:ind w:firstLine="0"/>
-              <w:jc w:val="center"/>
-              <w:rPr>
-                <w:rFonts w:ascii="Calibri" w:eastAsia="Times New Roman" w:hAnsi="Calibri" w:cs="Calibri"/>
-                <w:color w:val="000000"/>
-                <w:sz w:val="22"/>
-                <w:lang w:eastAsia="ja-JP"/>
-              </w:rPr>
-            </w:pPr>
-            <w:r>
-              <w:rPr>
-                <w:rFonts w:ascii="Calibri" w:eastAsia="Times New Roman" w:hAnsi="Calibri" w:cs="Calibri"/>
-                <w:color w:val="000000"/>
-                <w:sz w:val="22"/>
-                <w:lang w:eastAsia="ja-JP"/>
-              </w:rPr>
-              <w:t>50</w:t>
-            </w:r>
-          </w:p>
-        </w:tc>
-        <w:tc>
-          <w:tcPr>
-            <w:tcW w:w="1974" w:type="dxa"/>
-            <w:tcBorders>
-              <w:top w:val="nil"/>
-              <w:left w:val="nil"/>
-              <w:bottom w:val="single" w:sz="4" w:space="0" w:color="auto"/>
-              <w:right w:val="single" w:sz="4" w:space="0" w:color="auto"/>
-            </w:tcBorders>
-            <w:shd w:val="clear" w:color="000000" w:fill="FFE699"/>
-            <w:noWrap/>
-            <w:vAlign w:val="center"/>
-            <w:hideMark/>
-          </w:tcPr>
-          <w:p>
-            <w:pPr>
-              <w:spacing w:after="0" w:line="240" w:lineRule="auto"/>
-              <w:ind w:firstLine="0"/>
-              <w:jc w:val="center"/>
-              <w:rPr>
-                <w:rFonts w:ascii="Calibri" w:eastAsia="Times New Roman" w:hAnsi="Calibri" w:cs="Calibri"/>
-                <w:color w:val="000000"/>
-                <w:sz w:val="22"/>
-                <w:lang w:eastAsia="ja-JP"/>
-              </w:rPr>
-            </w:pPr>
-            <w:r>
-              <w:rPr>
-                <w:rFonts w:ascii="Calibri" w:eastAsia="Times New Roman" w:hAnsi="Calibri" w:cs="Calibri"/>
-                <w:color w:val="000000"/>
-                <w:sz w:val="22"/>
-                <w:lang w:eastAsia="ja-JP"/>
-              </w:rPr>
-              <w:t>50</w:t>
-            </w:r>
-          </w:p>
-        </w:tc>
-        <w:tc>
-          <w:tcPr>
-            <w:tcW w:w="1882" w:type="dxa"/>
-            <w:tcBorders>
-              <w:top w:val="nil"/>
-              <w:left w:val="nil"/>
-              <w:bottom w:val="single" w:sz="4" w:space="0" w:color="auto"/>
-              <w:right w:val="single" w:sz="8" w:space="0" w:color="auto"/>
-            </w:tcBorders>
-            <w:shd w:val="clear" w:color="000000" w:fill="F8CBAD"/>
-            <w:noWrap/>
-            <w:vAlign w:val="center"/>
-            <w:hideMark/>
-          </w:tcPr>
-          <w:p>
-            <w:pPr>
-              <w:spacing w:after="0" w:line="240" w:lineRule="auto"/>
-              <w:ind w:firstLine="0"/>
-              <w:jc w:val="center"/>
-              <w:rPr>
-                <w:rFonts w:ascii="Calibri" w:eastAsia="Times New Roman" w:hAnsi="Calibri" w:cs="Calibri"/>
-                <w:color w:val="000000"/>
-                <w:sz w:val="22"/>
-                <w:lang w:eastAsia="ja-JP"/>
-              </w:rPr>
-            </w:pPr>
-            <w:r>
-              <w:rPr>
-                <w:rFonts w:ascii="Calibri" w:eastAsia="Times New Roman" w:hAnsi="Calibri" w:cs="Calibri"/>
-                <w:color w:val="000000"/>
-                <w:sz w:val="22"/>
-                <w:lang w:eastAsia="ja-JP"/>
-              </w:rPr>
-              <w:t>50</w:t>
-            </w:r>
-          </w:p>
-        </w:tc>
-      </w:tr>
-      <w:tr>
-        <w:trPr>
-          <w:trHeight w:val="565"/>
-        </w:trPr>
-        <w:tc>
-          <w:tcPr>
-            <w:tcW w:w="3076" w:type="dxa"/>
-            <w:tcBorders>
-              <w:top w:val="nil"/>
-              <w:left w:val="single" w:sz="8" w:space="0" w:color="auto"/>
-              <w:bottom w:val="single" w:sz="4" w:space="0" w:color="auto"/>
-              <w:right w:val="single" w:sz="4" w:space="0" w:color="auto"/>
-            </w:tcBorders>
-            <w:shd w:val="clear" w:color="000000" w:fill="FFD966"/>
-            <w:noWrap/>
-            <w:vAlign w:val="center"/>
-            <w:hideMark/>
-          </w:tcPr>
-          <w:p>
-            <w:pPr>
-              <w:spacing w:after="0" w:line="240" w:lineRule="auto"/>
-              <w:ind w:firstLine="0"/>
-              <w:jc w:val="center"/>
-              <w:rPr>
-                <w:rFonts w:ascii="Calibri" w:eastAsia="Times New Roman" w:hAnsi="Calibri" w:cs="Calibri"/>
-                <w:color w:val="000000"/>
-                <w:sz w:val="22"/>
-                <w:lang w:eastAsia="ja-JP"/>
-              </w:rPr>
-            </w:pPr>
-            <w:r>
-              <w:rPr>
-                <w:rFonts w:ascii="Calibri" w:eastAsia="Times New Roman" w:hAnsi="Calibri" w:cs="Calibri"/>
-                <w:color w:val="000000"/>
-                <w:sz w:val="22"/>
-                <w:lang w:eastAsia="ja-JP"/>
-              </w:rPr>
-              <w:t>Comprimento Final [mm]</w:t>
-            </w:r>
-          </w:p>
-        </w:tc>
-        <w:tc>
-          <w:tcPr>
-            <w:tcW w:w="1905" w:type="dxa"/>
-            <w:tcBorders>
-              <w:top w:val="nil"/>
-              <w:left w:val="nil"/>
-              <w:bottom w:val="single" w:sz="4" w:space="0" w:color="auto"/>
-              <w:right w:val="single" w:sz="4" w:space="0" w:color="auto"/>
-            </w:tcBorders>
-            <w:shd w:val="clear" w:color="000000" w:fill="F4B084"/>
-            <w:noWrap/>
-            <w:vAlign w:val="center"/>
-            <w:hideMark/>
-          </w:tcPr>
-          <w:p>
-            <w:pPr>
-              <w:spacing w:after="0" w:line="240" w:lineRule="auto"/>
-              <w:ind w:firstLine="0"/>
-              <w:jc w:val="center"/>
-              <w:rPr>
-                <w:rFonts w:ascii="Calibri" w:eastAsia="Times New Roman" w:hAnsi="Calibri" w:cs="Calibri"/>
-                <w:color w:val="000000"/>
-                <w:sz w:val="22"/>
-                <w:lang w:eastAsia="ja-JP"/>
-              </w:rPr>
-            </w:pPr>
-            <w:r>
-              <w:rPr>
-                <w:rFonts w:ascii="Calibri" w:eastAsia="Times New Roman" w:hAnsi="Calibri" w:cs="Calibri"/>
-                <w:color w:val="000000"/>
-                <w:sz w:val="22"/>
-                <w:lang w:eastAsia="ja-JP"/>
-              </w:rPr>
-              <w:t>59,4</w:t>
-            </w:r>
-          </w:p>
-        </w:tc>
-        <w:tc>
-          <w:tcPr>
-            <w:tcW w:w="1974" w:type="dxa"/>
-            <w:tcBorders>
-              <w:top w:val="nil"/>
-              <w:left w:val="nil"/>
-              <w:bottom w:val="single" w:sz="4" w:space="0" w:color="auto"/>
-              <w:right w:val="single" w:sz="4" w:space="0" w:color="auto"/>
-            </w:tcBorders>
-            <w:shd w:val="clear" w:color="000000" w:fill="FFD966"/>
-            <w:noWrap/>
-            <w:vAlign w:val="center"/>
-            <w:hideMark/>
-          </w:tcPr>
-          <w:p>
-            <w:pPr>
-              <w:spacing w:after="0" w:line="240" w:lineRule="auto"/>
-              <w:ind w:firstLine="0"/>
-              <w:jc w:val="center"/>
-              <w:rPr>
-                <w:rFonts w:ascii="Calibri" w:eastAsia="Times New Roman" w:hAnsi="Calibri" w:cs="Calibri"/>
-                <w:color w:val="000000"/>
-                <w:sz w:val="22"/>
-                <w:lang w:eastAsia="ja-JP"/>
-              </w:rPr>
-            </w:pPr>
-            <w:r>
-              <w:rPr>
-                <w:rFonts w:ascii="Calibri" w:eastAsia="Times New Roman" w:hAnsi="Calibri" w:cs="Calibri"/>
-                <w:color w:val="000000"/>
-                <w:sz w:val="22"/>
-                <w:lang w:eastAsia="ja-JP"/>
-              </w:rPr>
-              <w:t>65,1</w:t>
-            </w:r>
-          </w:p>
-        </w:tc>
-        <w:tc>
-          <w:tcPr>
-            <w:tcW w:w="1882" w:type="dxa"/>
-            <w:tcBorders>
-              <w:top w:val="nil"/>
-              <w:left w:val="nil"/>
-              <w:bottom w:val="single" w:sz="4" w:space="0" w:color="auto"/>
-              <w:right w:val="single" w:sz="8" w:space="0" w:color="auto"/>
-            </w:tcBorders>
-            <w:shd w:val="clear" w:color="000000" w:fill="F4B084"/>
-            <w:noWrap/>
-            <w:vAlign w:val="center"/>
-            <w:hideMark/>
-          </w:tcPr>
-          <w:p>
-            <w:pPr>
-              <w:spacing w:after="0" w:line="240" w:lineRule="auto"/>
-              <w:ind w:firstLine="0"/>
-              <w:jc w:val="center"/>
-              <w:rPr>
-                <w:rFonts w:ascii="Calibri" w:eastAsia="Times New Roman" w:hAnsi="Calibri" w:cs="Calibri"/>
-                <w:color w:val="000000"/>
-                <w:sz w:val="22"/>
-                <w:lang w:eastAsia="ja-JP"/>
-              </w:rPr>
-            </w:pPr>
-            <w:r>
-              <w:rPr>
-                <w:rFonts w:ascii="Calibri" w:eastAsia="Times New Roman" w:hAnsi="Calibri" w:cs="Calibri"/>
-                <w:color w:val="000000"/>
-                <w:sz w:val="22"/>
-                <w:lang w:eastAsia="ja-JP"/>
-              </w:rPr>
-              <w:t>58,9</w:t>
-            </w:r>
-          </w:p>
-        </w:tc>
-      </w:tr>
-      <w:tr>
-        <w:trPr>
-          <w:trHeight w:val="565"/>
-        </w:trPr>
-        <w:tc>
-          <w:tcPr>
-            <w:tcW w:w="3076" w:type="dxa"/>
-            <w:tcBorders>
-              <w:top w:val="nil"/>
-              <w:left w:val="single" w:sz="8" w:space="0" w:color="auto"/>
-              <w:bottom w:val="single" w:sz="8" w:space="0" w:color="auto"/>
-              <w:right w:val="single" w:sz="4" w:space="0" w:color="auto"/>
-            </w:tcBorders>
-            <w:shd w:val="clear" w:color="000000" w:fill="FFE699"/>
-            <w:noWrap/>
-            <w:vAlign w:val="center"/>
-            <w:hideMark/>
-          </w:tcPr>
-          <w:p>
-            <w:pPr>
-              <w:spacing w:after="0" w:line="240" w:lineRule="auto"/>
-              <w:ind w:firstLine="0"/>
-              <w:jc w:val="center"/>
-              <w:rPr>
-                <w:rFonts w:ascii="Calibri" w:eastAsia="Times New Roman" w:hAnsi="Calibri" w:cs="Calibri"/>
-                <w:color w:val="000000"/>
-                <w:sz w:val="22"/>
-                <w:lang w:eastAsia="ja-JP"/>
-              </w:rPr>
-            </w:pPr>
-            <w:r>
-              <w:rPr>
-                <w:rFonts w:ascii="Calibri" w:eastAsia="Times New Roman" w:hAnsi="Calibri" w:cs="Calibri"/>
-                <w:color w:val="000000"/>
-                <w:sz w:val="22"/>
-                <w:lang w:eastAsia="ja-JP"/>
-              </w:rPr>
-              <w:t>Ductilidade</w:t>
-            </w:r>
-          </w:p>
-        </w:tc>
-        <w:tc>
-          <w:tcPr>
-            <w:tcW w:w="1905" w:type="dxa"/>
-            <w:tcBorders>
-              <w:top w:val="nil"/>
-              <w:left w:val="nil"/>
-              <w:bottom w:val="single" w:sz="8" w:space="0" w:color="auto"/>
-              <w:right w:val="single" w:sz="4" w:space="0" w:color="auto"/>
-            </w:tcBorders>
-            <w:shd w:val="clear" w:color="000000" w:fill="F8CBAD"/>
-            <w:noWrap/>
-            <w:vAlign w:val="center"/>
-            <w:hideMark/>
-          </w:tcPr>
-          <w:p>
-            <w:pPr>
-              <w:spacing w:after="0" w:line="240" w:lineRule="auto"/>
-              <w:ind w:firstLine="0"/>
-              <w:jc w:val="center"/>
-              <w:rPr>
-                <w:rFonts w:ascii="Calibri" w:eastAsia="Times New Roman" w:hAnsi="Calibri" w:cs="Calibri"/>
-                <w:color w:val="000000"/>
-                <w:sz w:val="22"/>
-                <w:lang w:eastAsia="ja-JP"/>
-              </w:rPr>
-            </w:pPr>
-            <w:r>
-              <w:rPr>
-                <w:rFonts w:ascii="Calibri" w:eastAsia="Times New Roman" w:hAnsi="Calibri" w:cs="Calibri"/>
-                <w:color w:val="000000"/>
-                <w:sz w:val="22"/>
-                <w:lang w:eastAsia="ja-JP"/>
-              </w:rPr>
-              <w:t>18.79</w:t>
-            </w:r>
-          </w:p>
-        </w:tc>
-        <w:tc>
-          <w:tcPr>
-            <w:tcW w:w="1974" w:type="dxa"/>
-            <w:tcBorders>
-              <w:top w:val="nil"/>
-              <w:left w:val="nil"/>
-              <w:bottom w:val="single" w:sz="8" w:space="0" w:color="auto"/>
-              <w:right w:val="single" w:sz="4" w:space="0" w:color="auto"/>
-            </w:tcBorders>
-            <w:shd w:val="clear" w:color="000000" w:fill="FFE699"/>
-            <w:noWrap/>
-            <w:vAlign w:val="center"/>
-            <w:hideMark/>
-          </w:tcPr>
-          <w:p>
-            <w:pPr>
-              <w:spacing w:after="0" w:line="240" w:lineRule="auto"/>
-              <w:ind w:firstLine="0"/>
-              <w:jc w:val="center"/>
-              <w:rPr>
-                <w:rFonts w:ascii="Calibri" w:eastAsia="Times New Roman" w:hAnsi="Calibri" w:cs="Calibri"/>
-                <w:color w:val="000000"/>
-                <w:sz w:val="22"/>
-                <w:lang w:eastAsia="ja-JP"/>
-              </w:rPr>
-            </w:pPr>
-            <w:r>
-              <w:rPr>
-                <w:rFonts w:ascii="Calibri" w:eastAsia="Times New Roman" w:hAnsi="Calibri" w:cs="Calibri"/>
-                <w:color w:val="000000"/>
-                <w:sz w:val="22"/>
-                <w:lang w:eastAsia="ja-JP"/>
-              </w:rPr>
-              <w:t>30.19</w:t>
-            </w:r>
-          </w:p>
-        </w:tc>
-        <w:tc>
-          <w:tcPr>
-            <w:tcW w:w="1882" w:type="dxa"/>
-            <w:tcBorders>
-              <w:top w:val="nil"/>
-              <w:left w:val="nil"/>
-              <w:bottom w:val="single" w:sz="8" w:space="0" w:color="auto"/>
-              <w:right w:val="single" w:sz="8" w:space="0" w:color="auto"/>
-            </w:tcBorders>
-            <w:shd w:val="clear" w:color="000000" w:fill="F8CBAD"/>
-            <w:noWrap/>
-            <w:vAlign w:val="center"/>
-            <w:hideMark/>
-          </w:tcPr>
-          <w:p>
-            <w:pPr>
-              <w:spacing w:after="0" w:line="240" w:lineRule="auto"/>
-              <w:ind w:firstLine="0"/>
-              <w:jc w:val="center"/>
-              <w:rPr>
-                <w:rFonts w:ascii="Calibri" w:eastAsia="Times New Roman" w:hAnsi="Calibri" w:cs="Calibri"/>
-                <w:color w:val="000000"/>
-                <w:sz w:val="22"/>
-                <w:lang w:eastAsia="ja-JP"/>
-              </w:rPr>
-            </w:pPr>
-            <w:r>
-              <w:rPr>
-                <w:rFonts w:ascii="Calibri" w:eastAsia="Times New Roman" w:hAnsi="Calibri" w:cs="Calibri"/>
-                <w:color w:val="000000"/>
-                <w:sz w:val="22"/>
-                <w:lang w:eastAsia="ja-JP"/>
-              </w:rPr>
-              <w:t>17.79</w:t>
-            </w:r>
-          </w:p>
-        </w:tc>
-      </w:tr>
-    </w:tbl>
-    <w:p>
-      <w:pPr>
-        <w:ind w:firstLine="0"/>
-        <w:jc w:val="center"/>
         <w:rPr>
           <w:b/>
           <w:bCs/>
           <w:i/>
           <w:iCs/>
           <w:color w:val="AEAAAA" w:themeColor="background2" w:themeShade="BF"/>
-          <w:sz w:val="22"/>
-          <w:szCs w:val="21"/>
-        </w:rPr>
-      </w:pPr>
-      <w:r>
-        <w:rPr>
-          <w:b/>
-          <w:bCs/>
-          <w:i/>
-          <w:iCs/>
-          <w:color w:val="AEAAAA" w:themeColor="background2" w:themeShade="BF"/>
-          <w:sz w:val="22"/>
-          <w:szCs w:val="21"/>
-        </w:rPr>
-        <w:t>(TABELA 1 – Dados obtidos no ensaio de tração)</w:t>
-      </w:r>
-    </w:p>
-    <w:p>
-      <w:pPr>
-        <w:ind w:firstLine="0"/>
-        <w:jc w:val="center"/>
-        <w:rPr>
-          <w:b/>
-          <w:bCs/>
-          <w:i/>
-          <w:iCs/>
-          <w:color w:val="AEAAAA" w:themeColor="background2" w:themeShade="BF"/>
         </w:rPr>
       </w:pPr>
     </w:p>
     <w:p>
       <w:pPr>
         <w:pStyle w:val="Ttulo3"/>
-        <w:rPr>
-          <w:color w:val="AEAAAA" w:themeColor="background2" w:themeShade="BF"/>
-        </w:rPr>
       </w:pPr>
       <w:bookmarkStart w:id="17" w:name="_Toc37462648"/>
       <w:r>
+        <w:lastRenderedPageBreak/>
         <w:t>Módulo de Elasticidade:</w:t>
       </w:r>
       <w:bookmarkEnd w:id="17"/>
     </w:p>
     <w:p>
       <w:pPr>
-        <w:pStyle w:val="PargrafodaLista"/>
-        <w:ind w:left="838" w:firstLine="0"/>
-        <w:rPr>
-          <w:color w:val="000000" w:themeColor="text1"/>
-        </w:rPr>
-      </w:pPr>
-      <w:r>
-        <w:rPr>
-          <w:color w:val="000000" w:themeColor="text1"/>
-        </w:rPr>
-        <w:t>Para a determinação do módulo de elasticidade no corpo de prova 1, o gráfico de tensão versus deformação é utilizado:</w:t>
-      </w:r>
-    </w:p>
-    <w:p>
-      <w:pPr>
-        <w:ind w:firstLine="0"/>
-        <w:jc w:val="center"/>
-        <w:rPr>
-          <w:b/>
-          <w:bCs/>
-          <w:i/>
-          <w:iCs/>
-          <w:color w:val="AEAAAA" w:themeColor="background2" w:themeShade="BF"/>
-          <w:sz w:val="22"/>
-          <w:szCs w:val="21"/>
-        </w:rPr>
-      </w:pPr>
-      <w:r>
-        <w:rPr>
-          <w:b/>
-          <w:bCs/>
-          <w:i/>
-          <w:iCs/>
-          <w:noProof/>
-          <w:color w:val="AEAAAA" w:themeColor="background2" w:themeShade="BF"/>
-          <w:sz w:val="22"/>
-          <w:szCs w:val="21"/>
-        </w:rPr>
-        <w:lastRenderedPageBreak/>
-        <w:drawing>
-          <wp:inline distT="0" distB="0" distL="0" distR="0" wp14:anchorId="00842154" wp14:editId="67FF3AA0">
-            <wp:extent cx="4001135" cy="2706370"/>
-            <wp:effectExtent l="0" t="0" r="0" b="0"/>
-            <wp:docPr id="5" name="Imagem 5"/>
-            <wp:cNvGraphicFramePr>
-              <a:graphicFrameLocks xmlns:a="http://schemas.openxmlformats.org/drawingml/2006/main" noChangeAspect="1"/>
-            </wp:cNvGraphicFramePr>
-            <a:graphic xmlns:a="http://schemas.openxmlformats.org/drawingml/2006/main">
-              <a:graphicData uri="http://schemas.openxmlformats.org/drawingml/2006/picture">
-                <pic:pic xmlns:pic="http://schemas.openxmlformats.org/drawingml/2006/picture">
-                  <pic:nvPicPr>
-                    <pic:cNvPr id="0" name="Picture 2"/>
-                    <pic:cNvPicPr>
-                      <a:picLocks noChangeAspect="1" noChangeArrowheads="1"/>
-                    </pic:cNvPicPr>
-                  </pic:nvPicPr>
-                  <pic:blipFill>
-                    <a:blip r:embed="rId11">
-                      <a:extLst>
-                        <a:ext uri="{28A0092B-C50C-407E-A947-70E740481C1C}">
-                          <a14:useLocalDpi xmlns:a14="http://schemas.microsoft.com/office/drawing/2010/main" val="0"/>
-                        </a:ext>
-                      </a:extLst>
-                    </a:blip>
-                    <a:srcRect/>
-                    <a:stretch>
-                      <a:fillRect/>
-                    </a:stretch>
-                  </pic:blipFill>
-                  <pic:spPr bwMode="auto">
-                    <a:xfrm>
-                      <a:off x="0" y="0"/>
-                      <a:ext cx="4001135" cy="2706370"/>
-                    </a:xfrm>
-                    <a:prstGeom prst="rect">
-                      <a:avLst/>
-                    </a:prstGeom>
-                    <a:noFill/>
-                    <a:ln>
-                      <a:noFill/>
-                    </a:ln>
-                  </pic:spPr>
-                </pic:pic>
-              </a:graphicData>
-            </a:graphic>
-          </wp:inline>
-        </w:drawing>
-      </w:r>
-    </w:p>
-    <w:p>
-      <w:pPr>
-        <w:ind w:firstLine="0"/>
-        <w:jc w:val="center"/>
-        <w:rPr>
-          <w:b/>
-          <w:bCs/>
-          <w:i/>
-          <w:iCs/>
-          <w:color w:val="AEAAAA" w:themeColor="background2" w:themeShade="BF"/>
-          <w:sz w:val="22"/>
-          <w:szCs w:val="21"/>
-        </w:rPr>
-      </w:pPr>
-      <w:r>
-        <w:rPr>
-          <w:b/>
-          <w:bCs/>
-          <w:i/>
-          <w:iCs/>
-          <w:color w:val="AEAAAA" w:themeColor="background2" w:themeShade="BF"/>
-          <w:sz w:val="22"/>
-          <w:szCs w:val="21"/>
-        </w:rPr>
-        <w:t>(GRÁFICO 2 – Tensão versus Deformação do Corpo de Prova 1)</w:t>
-      </w:r>
-    </w:p>
-    <w:p>
-      <w:pPr>
-        <w:ind w:firstLine="0"/>
-        <w:jc w:val="left"/>
-        <w:rPr>
-          <w:color w:val="AEAAAA" w:themeColor="background2" w:themeShade="BF"/>
-        </w:rPr>
-      </w:pPr>
-    </w:p>
-    <w:p>
-      <w:pPr>
-        <w:ind w:left="708" w:firstLine="708"/>
-        <w:rPr>
-          <w:color w:val="000000" w:themeColor="text1"/>
-        </w:rPr>
-      </w:pPr>
-      <w:r>
-        <w:rPr>
-          <w:color w:val="000000" w:themeColor="text1"/>
-        </w:rPr>
-        <w:t xml:space="preserve">É notável que o gráfico pode ser separado em 2 tipos de comportamento. O primeiro, cujo o gráfico se assemelha à uma reta, é o momento em que ocorre a deformação elástica. O segundo, é o momento em que ocorre a deformação plástica. Para determinar o módulo de elasticidade, analisa-se o primeiro comportamento do gráfico, ou seja, a parte referente à deformação elástica. O módulo de elasticidade é a razão entre a tensão e a deformação, ou seja, o coeficiente angular dessa reta. </w:t>
+        <w:ind w:left="849"/>
+      </w:pPr>
+      <w:r>
+        <w:t xml:space="preserve">O módulo de elasticidade é a razão entre a tensão e </w:t>
+      </w:r>
+      <w:r>
+        <w:t>deformação elástica. Note no gráfico abaixo, existem dois tipos de deformação, que apresentam comportamentos diferentes: deformação plástica e deformação elástica. A deformação elástica, pode ser observada no primeiro momento do gráfico, o qual, apresenta o comportamento de uma equação afim, sendo um seguimento de reta:</w:t>
       </w:r>
     </w:p>
     <w:p>
@@ -4926,7 +4026,7 @@
           <w:szCs w:val="21"/>
         </w:rPr>
         <w:drawing>
-          <wp:inline distT="0" distB="0" distL="0" distR="0" wp14:anchorId="45790549" wp14:editId="4ECC9BCF">
+          <wp:inline distT="0" distB="0" distL="0" distR="0" wp14:anchorId="6393A5CC" wp14:editId="324C7B12">
             <wp:extent cx="3676650" cy="2345736"/>
             <wp:effectExtent l="0" t="0" r="0" b="0"/>
             <wp:docPr id="1" name="Imagem 1"/>
@@ -4943,7 +4043,7 @@
                     </pic:cNvPicPr>
                   </pic:nvPicPr>
                   <pic:blipFill>
-                    <a:blip r:embed="rId12">
+                    <a:blip r:embed="rId10">
                       <a:extLst>
                         <a:ext uri="{28A0092B-C50C-407E-A947-70E740481C1C}">
                           <a14:useLocalDpi xmlns:a14="http://schemas.microsoft.com/office/drawing/2010/main" val="0"/>
@@ -5001,6 +4101,33 @@
     <w:p>
       <w:pPr>
         <w:ind w:firstLine="0"/>
+      </w:pPr>
+      <w:r>
+        <w:tab/>
+      </w:r>
+      <w:r>
+        <w:tab/>
+      </w:r>
+    </w:p>
+    <w:p>
+      <w:pPr>
+        <w:ind w:left="849"/>
+      </w:pPr>
+      <w:r>
+        <w:t>O módulo de elasticidade é a razão entre a tensão e deformação elástica. Note no gráfico abaixo, existem dois tipos de deformação, que apresentam comportamentos diferentes: deformação plástica e deformação elástica. A deformação elástica, pode ser observada no primeiro momento do gráfico, o qual, apresenta o comportamento de uma equação afim, sendo um seguimento de reta:</w:t>
+      </w:r>
+    </w:p>
+    <w:p>
+      <w:pPr>
+        <w:ind w:left="849"/>
+      </w:pPr>
+      <w:r>
+        <w:t>O módulo de elasticidade, a partir do gráfico de tensão versus deformação, é obtido ao calcular-se o coeficiente angular da deformação elástica.</w:t>
+      </w:r>
+    </w:p>
+    <w:p>
+      <w:pPr>
+        <w:ind w:left="849"/>
         <w:rPr>
           <w:color w:val="000000" w:themeColor="text1"/>
         </w:rPr>
@@ -5009,9 +4136,14 @@
         <w:rPr>
           <w:color w:val="000000" w:themeColor="text1"/>
         </w:rPr>
+        <w:t xml:space="preserve">Com o gráfico de tensão versus deformação, também é possível obter o limite de escoamento. Esse limite pode ser definido como um ponto no plano cartesiano onde a deformação passa de elástica para plástica. Para obter seu </w:t>
+      </w:r>
+      <w:r>
+        <w:rPr>
+          <w:color w:val="000000" w:themeColor="text1"/>
+        </w:rPr>
         <w:lastRenderedPageBreak/>
-        <w:tab/>
-        <w:t>Com o gráfico de tensão versus deformação, também é possível obter o limite de escoamento. Esse limite pode ser definido como um ponto no plano cartesiano onde a deformação passa de elástica para plástica. Para obter seu valor, é necessário traçar uma reta com o mesmo coeficiente angular da reta (deformação elástica), com a deformação inicial de 0.02. E encontrar qual é o ponto onde ocorre a transição de deformação:</w:t>
+        <w:t>valor, é necessário traçar uma reta com o mesmo coeficiente angular da reta (deformação elástica), com a deformação inicial de 0.02. E encontrar qual é o ponto onde ocorre a transição de deformação:</w:t>
       </w:r>
     </w:p>
     <w:p>
@@ -5049,7 +4181,7 @@
                     </pic:cNvPicPr>
                   </pic:nvPicPr>
                   <pic:blipFill>
-                    <a:blip r:embed="rId13">
+                    <a:blip r:embed="rId11">
                       <a:extLst>
                         <a:ext uri="{28A0092B-C50C-407E-A947-70E740481C1C}">
                           <a14:useLocalDpi xmlns:a14="http://schemas.microsoft.com/office/drawing/2010/main" val="0"/>
@@ -5115,23 +4247,18 @@
           <w:color w:val="000000" w:themeColor="text1"/>
         </w:rPr>
       </w:pPr>
-      <w:r>
-        <w:rPr>
-          <w:color w:val="000000" w:themeColor="text1"/>
-        </w:rPr>
-        <w:tab/>
-        <w:t>Assim com o auxílio do jupyter notebook (arquivo localizado na pasta compactada desse relatório). Calcula-se o módulo de elasticidade e o limite de escoamento.</w:t>
-      </w:r>
+      <w:bookmarkStart w:id="18" w:name="_GoBack"/>
+      <w:bookmarkEnd w:id="18"/>
     </w:p>
     <w:p>
       <w:pPr>
         <w:pStyle w:val="Ttulo2"/>
       </w:pPr>
-      <w:bookmarkStart w:id="18" w:name="_Toc37462649"/>
+      <w:bookmarkStart w:id="19" w:name="_Toc37462649"/>
       <w:r>
         <w:t>– Ensaio de Metalografia</w:t>
       </w:r>
-      <w:bookmarkEnd w:id="18"/>
+      <w:bookmarkEnd w:id="19"/>
     </w:p>
     <w:p>
       <w:r>
@@ -5145,47 +4272,44 @@
     </w:p>
     <w:p>
       <w:r>
-        <w:t xml:space="preserve">Após isso, é necessário lixá-lo com lixas de granulação 320, 600 e 1200 grãos de areia por cm². As lixas utilizadas ficam continuamente mais finas pois estas irão realizar </w:t>
-      </w:r>
+        <w:t xml:space="preserve">Após isso, é necessário lixá-lo com lixas de granulação 320, 600 e 1200 grãos de areia por cm². As lixas utilizadas ficam continuamente mais finas pois estas irão realizar um papel de polimento da amostra sendo que as mais grossas são usadas para tirar defeitos mais grossos e expostos na amostra. </w:t>
+      </w:r>
+    </w:p>
+    <w:p>
+      <w:r>
+        <w:t>Feito isso, será realizado um polimento com suspensão de partículas de diamantes de 3</w:t>
+      </w:r>
+      <w:r>
+        <w:rPr>
+          <w:rFonts w:cstheme="minorHAnsi"/>
+        </w:rPr>
+        <w:t>µ</w:t>
+      </w:r>
+      <w:r>
+        <w:t>m e 1</w:t>
+      </w:r>
+      <w:r>
+        <w:rPr>
+          <w:rFonts w:cstheme="minorHAnsi"/>
+        </w:rPr>
+        <w:t>µ</w:t>
+      </w:r>
+      <w:r>
+        <w:t>m. Fazemos isso pois a lixa 1200 é equivalente a um polimento de 6</w:t>
+      </w:r>
+      <w:r>
+        <w:rPr>
+          <w:rFonts w:cstheme="minorHAnsi"/>
+        </w:rPr>
+        <w:t>µm, logo o polimento com suspensão de partículas serve para reforçar o polimento anterior.</w:t>
+      </w:r>
+      <w:r>
+        <w:t xml:space="preserve"> </w:t>
+      </w:r>
+    </w:p>
+    <w:p>
       <w:r>
         <w:lastRenderedPageBreak/>
-        <w:t xml:space="preserve">um papel de polimento da amostra sendo que as mais grossas são usadas para tirar defeitos mais grossos e expostos na amostra. </w:t>
-      </w:r>
-    </w:p>
-    <w:p>
-      <w:r>
-        <w:t>Feito isso, será realizado um polimento com suspensão de partículas de diamantes de 3</w:t>
-      </w:r>
-      <w:r>
-        <w:rPr>
-          <w:rFonts w:cstheme="minorHAnsi"/>
-        </w:rPr>
-        <w:t>µ</w:t>
-      </w:r>
-      <w:r>
-        <w:t>m e 1</w:t>
-      </w:r>
-      <w:r>
-        <w:rPr>
-          <w:rFonts w:cstheme="minorHAnsi"/>
-        </w:rPr>
-        <w:t>µ</w:t>
-      </w:r>
-      <w:r>
-        <w:t>m. Fazemos isso pois a lixa 1200 é equivalente a um polimento de 6</w:t>
-      </w:r>
-      <w:r>
-        <w:rPr>
-          <w:rFonts w:cstheme="minorHAnsi"/>
-        </w:rPr>
-        <w:t>µm, logo o polimento com suspensão de partículas serve para reforçar o polimento anterior.</w:t>
-      </w:r>
-      <w:r>
-        <w:t xml:space="preserve"> </w:t>
-      </w:r>
-    </w:p>
-    <w:p>
-      <w:r>
         <w:t>Os processos de lixamento e polimento são realizados para deixar a superfície do metal apenas com falhas que mostram diferença de microestruturas, tirando riscos que aparecem durante o corte doa corpos de prova.  Entre os processos de polimento e ataque químico, é lavado com água e detergente a amostra, e depois também com álcool. Esse procedimento é feito para tirar quaisquer partículas de diamante ainda restantes na amostra.</w:t>
       </w:r>
     </w:p>
@@ -5206,11 +4330,11 @@
       <w:pPr>
         <w:pStyle w:val="Ttulo3"/>
       </w:pPr>
-      <w:bookmarkStart w:id="19" w:name="_Toc37462650"/>
+      <w:bookmarkStart w:id="20" w:name="_Toc37462650"/>
       <w:r>
         <w:t>Microscopia</w:t>
       </w:r>
-      <w:bookmarkEnd w:id="19"/>
+      <w:bookmarkEnd w:id="20"/>
     </w:p>
     <w:p>
       <w:pPr>
@@ -5589,7 +4713,7 @@
               </wp:anchor>
             </w:drawing>
           </mc:Choice>
-          <mc:Fallback>
+          <mc:Fallback xmlns:w16="http://schemas.microsoft.com/office/word/2018/wordml" xmlns:w16cex="http://schemas.microsoft.com/office/word/2018/wordml/cex">
             <w:pict>
               <v:oval w14:anchorId="3FDB4D4D" id="Elipse 17" o:spid="_x0000_s1026" style="position:absolute;margin-left:210pt;margin-top:246.5pt;width:47.5pt;height:44.5pt;z-index:251661312;visibility:visible;mso-wrap-style:square;mso-wrap-distance-left:9pt;mso-wrap-distance-top:0;mso-wrap-distance-right:9pt;mso-wrap-distance-bottom:0;mso-position-horizontal:absolute;mso-position-horizontal-relative:text;mso-position-vertical:absolute;mso-position-vertical-relative:text;v-text-anchor:middle" o:gfxdata="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" filled="f" strokecolor="red" strokeweight="1pt">
                 <v:stroke joinstyle="miter"/>
@@ -5667,7 +4791,7 @@
               </wp:anchor>
             </w:drawing>
           </mc:Choice>
-          <mc:Fallback>
+          <mc:Fallback xmlns:w16="http://schemas.microsoft.com/office/word/2018/wordml" xmlns:w16cex="http://schemas.microsoft.com/office/word/2018/wordml/cex">
             <w:pict>
               <v:oval w14:anchorId="60C122F6" id="Elipse 15" o:spid="_x0000_s1026" style="position:absolute;margin-left:44.95pt;margin-top:242.4pt;width:47.5pt;height:44.5pt;z-index:251660288;visibility:visible;mso-wrap-style:square;mso-wrap-distance-left:9pt;mso-wrap-distance-top:0;mso-wrap-distance-right:9pt;mso-wrap-distance-bottom:0;mso-position-horizontal:absolute;mso-position-horizontal-relative:text;mso-position-vertical:absolute;mso-position-vertical-relative:text;v-text-anchor:middle" o:gfxdata="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" filled="f" strokecolor="red" strokeweight="1pt">
                 <v:stroke joinstyle="miter"/>
@@ -5745,7 +4869,7 @@
               </wp:anchor>
             </w:drawing>
           </mc:Choice>
-          <mc:Fallback>
+          <mc:Fallback xmlns:w16="http://schemas.microsoft.com/office/word/2018/wordml" xmlns:w16cex="http://schemas.microsoft.com/office/word/2018/wordml/cex">
             <w:pict>
               <v:oval w14:anchorId="1677D09C" id="Elipse 14" o:spid="_x0000_s1026" style="position:absolute;margin-left:44.95pt;margin-top:154.9pt;width:47.5pt;height:44.5pt;z-index:251659264;visibility:visible;mso-wrap-style:square;mso-wrap-distance-left:9pt;mso-wrap-distance-top:0;mso-wrap-distance-right:9pt;mso-wrap-distance-bottom:0;mso-position-horizontal:absolute;mso-position-horizontal-relative:text;mso-position-vertical:absolute;mso-position-vertical-relative:text;v-text-anchor:middle" o:gfxdata="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" filled="f" strokecolor="red" strokeweight="1pt">
                 <v:stroke joinstyle="miter"/>
@@ -5840,7 +4964,7 @@
                     <pic:cNvPicPr/>
                   </pic:nvPicPr>
                   <pic:blipFill>
-                    <a:blip r:embed="rId14">
+                    <a:blip r:embed="rId12">
                       <a:extLst>
                         <a:ext uri="{28A0092B-C50C-407E-A947-70E740481C1C}">
                           <a14:useLocalDpi xmlns:a14="http://schemas.microsoft.com/office/drawing/2010/main" val="0"/>
@@ -5903,12 +5027,6 @@
           <w:szCs w:val="24"/>
         </w:rPr>
         <w:tab/>
-      </w:r>
-      <w:r>
-        <w:rPr>
-          <w:rFonts w:cstheme="minorHAnsi"/>
-          <w:szCs w:val="24"/>
-        </w:rPr>
         <w:t xml:space="preserve">- </w:t>
       </w:r>
       <w:proofErr w:type="spellStart"/>
@@ -6114,7 +5232,7 @@
       <w:pPr>
         <w:pStyle w:val="Ttulo1"/>
       </w:pPr>
-      <w:bookmarkStart w:id="20" w:name="_Toc37462651"/>
+      <w:bookmarkStart w:id="21" w:name="_Toc37462651"/>
       <w:r>
         <w:lastRenderedPageBreak/>
         <w:t>Resultados</w:t>
@@ -6122,17 +5240,17 @@
       <w:r>
         <w:t xml:space="preserve"> e discussão</w:t>
       </w:r>
-      <w:bookmarkEnd w:id="20"/>
+      <w:bookmarkEnd w:id="21"/>
     </w:p>
     <w:p>
       <w:pPr>
         <w:pStyle w:val="Ttulo2"/>
       </w:pPr>
-      <w:bookmarkStart w:id="21" w:name="_Toc37462652"/>
+      <w:bookmarkStart w:id="22" w:name="_Toc37462652"/>
       <w:r>
         <w:t>Dureza</w:t>
       </w:r>
-      <w:bookmarkEnd w:id="21"/>
+      <w:bookmarkEnd w:id="22"/>
     </w:p>
     <w:p>
       <w:pPr>
@@ -6617,13 +5735,7 @@
       </w:r>
       <w:proofErr w:type="spellEnd"/>
       <w:r>
-        <w:t xml:space="preserve"> para a dureza Rock</w:t>
-      </w:r>
-      <w:r>
-        <w:t>w</w:t>
-      </w:r>
-      <w:r>
-        <w:t xml:space="preserve">ell B. Para fazer essa conversão utilizou-se a tabela </w:t>
+        <w:t xml:space="preserve"> para a dureza Rockwell B. Para fazer essa conversão utilizou-se a tabela </w:t>
       </w:r>
       <w:proofErr w:type="spellStart"/>
       <w:r>
@@ -6707,12 +5819,12 @@
       <w:pPr>
         <w:pStyle w:val="Ttulo2"/>
       </w:pPr>
-      <w:bookmarkStart w:id="22" w:name="_Toc37462653"/>
+      <w:bookmarkStart w:id="23" w:name="_Toc37462653"/>
       <w:r>
         <w:lastRenderedPageBreak/>
         <w:t>Ensaio de Tração</w:t>
       </w:r>
-      <w:bookmarkEnd w:id="22"/>
+      <w:bookmarkEnd w:id="23"/>
     </w:p>
     <w:p>
       <w:pPr>
@@ -6749,7 +5861,7 @@
                     </pic:cNvPicPr>
                   </pic:nvPicPr>
                   <pic:blipFill>
-                    <a:blip r:embed="rId15">
+                    <a:blip r:embed="rId13">
                       <a:extLst>
                         <a:ext uri="{28A0092B-C50C-407E-A947-70E740481C1C}">
                           <a14:useLocalDpi xmlns:a14="http://schemas.microsoft.com/office/drawing/2010/main" val="0"/>
@@ -6854,7 +5966,7 @@
                     </pic:cNvPicPr>
                   </pic:nvPicPr>
                   <pic:blipFill>
-                    <a:blip r:embed="rId16">
+                    <a:blip r:embed="rId14">
                       <a:extLst>
                         <a:ext uri="{28A0092B-C50C-407E-A947-70E740481C1C}">
                           <a14:useLocalDpi xmlns:a14="http://schemas.microsoft.com/office/drawing/2010/main" val="0"/>
@@ -6960,7 +6072,7 @@
                     </pic:cNvPicPr>
                   </pic:nvPicPr>
                   <pic:blipFill>
-                    <a:blip r:embed="rId17">
+                    <a:blip r:embed="rId15">
                       <a:extLst>
                         <a:ext uri="{28A0092B-C50C-407E-A947-70E740481C1C}">
                           <a14:useLocalDpi xmlns:a14="http://schemas.microsoft.com/office/drawing/2010/main" val="0"/>
@@ -7024,22 +6136,22 @@
       <w:pPr>
         <w:pStyle w:val="Ttulo2"/>
       </w:pPr>
-      <w:bookmarkStart w:id="23" w:name="_Toc37462654"/>
+      <w:bookmarkStart w:id="24" w:name="_Toc37462654"/>
       <w:r>
         <w:t>Metalografia</w:t>
       </w:r>
-      <w:bookmarkEnd w:id="23"/>
+      <w:bookmarkEnd w:id="24"/>
     </w:p>
     <w:p/>
     <w:p>
       <w:pPr>
         <w:pStyle w:val="Ttulo3"/>
       </w:pPr>
-      <w:bookmarkStart w:id="24" w:name="_Toc37462655"/>
+      <w:bookmarkStart w:id="25" w:name="_Toc37462655"/>
       <w:r>
         <w:t>Amostra 1</w:t>
       </w:r>
-      <w:bookmarkEnd w:id="24"/>
+      <w:bookmarkEnd w:id="25"/>
     </w:p>
     <w:p/>
     <w:p>
@@ -7197,7 +6309,7 @@
                     <pic:cNvPicPr/>
                   </pic:nvPicPr>
                   <pic:blipFill>
-                    <a:blip r:embed="rId18" cstate="print">
+                    <a:blip r:embed="rId16" cstate="print">
                       <a:extLst>
                         <a:ext uri="{28A0092B-C50C-407E-A947-70E740481C1C}">
                           <a14:useLocalDpi xmlns:a14="http://schemas.microsoft.com/office/drawing/2010/main" val="0"/>
@@ -7411,7 +6523,7 @@
                     <pic:cNvPicPr/>
                   </pic:nvPicPr>
                   <pic:blipFill>
-                    <a:blip r:embed="rId19" cstate="print">
+                    <a:blip r:embed="rId17" cstate="print">
                       <a:extLst>
                         <a:ext uri="{28A0092B-C50C-407E-A947-70E740481C1C}">
                           <a14:useLocalDpi xmlns:a14="http://schemas.microsoft.com/office/drawing/2010/main" val="0"/>
@@ -7515,7 +6627,7 @@
                     <pic:cNvPicPr/>
                   </pic:nvPicPr>
                   <pic:blipFill>
-                    <a:blip r:embed="rId20" cstate="print">
+                    <a:blip r:embed="rId18" cstate="print">
                       <a:extLst>
                         <a:ext uri="{28A0092B-C50C-407E-A947-70E740481C1C}">
                           <a14:useLocalDpi xmlns:a14="http://schemas.microsoft.com/office/drawing/2010/main" val="0"/>
@@ -7619,7 +6731,7 @@
               </wp:anchor>
             </w:drawing>
           </mc:Choice>
-          <mc:Fallback>
+          <mc:Fallback xmlns:w16="http://schemas.microsoft.com/office/word/2018/wordml" xmlns:w16cex="http://schemas.microsoft.com/office/word/2018/wordml/cex">
             <w:pict>
               <v:line w14:anchorId="246512D7" id="Conector reto 29" o:spid="_x0000_s1026" style="position:absolute;flip:y;z-index:251678720;visibility:visible;mso-wrap-style:square;mso-wrap-distance-left:9pt;mso-wrap-distance-top:0;mso-wrap-distance-right:9pt;mso-wrap-distance-bottom:0;mso-position-horizontal:absolute;mso-position-horizontal-relative:text;mso-position-vertical:absolute;mso-position-vertical-relative:text" from="202.45pt,.6pt" to="374.45pt,33.1pt" o:gfxdata="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" strokecolor="red" strokeweight=".5pt">
                 <v:stroke joinstyle="miter"/>
@@ -7689,7 +6801,7 @@
               </wp:anchor>
             </w:drawing>
           </mc:Choice>
-          <mc:Fallback>
+          <mc:Fallback xmlns:w16="http://schemas.microsoft.com/office/word/2018/wordml" xmlns:w16cex="http://schemas.microsoft.com/office/word/2018/wordml/cex">
             <w:pict>
               <v:line w14:anchorId="25C0B346" id="Conector reto 28" o:spid="_x0000_s1026" style="position:absolute;flip:x y;z-index:251677696;visibility:visible;mso-wrap-style:square;mso-wrap-distance-left:9pt;mso-wrap-distance-top:0;mso-wrap-distance-right:9pt;mso-wrap-distance-bottom:0;mso-position-horizontal:absolute;mso-position-horizontal-relative:text;mso-position-vertical:absolute;mso-position-vertical-relative:text" from="34.95pt,28.6pt" to="124.45pt,44.6pt" o:gfxdata="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" strokecolor="red" strokeweight=".5pt">
                 <v:stroke joinstyle="miter"/>
@@ -7767,7 +6879,7 @@
               </wp:anchor>
             </w:drawing>
           </mc:Choice>
-          <mc:Fallback>
+          <mc:Fallback xmlns:w16="http://schemas.microsoft.com/office/word/2018/wordml" xmlns:w16cex="http://schemas.microsoft.com/office/word/2018/wordml/cex">
             <w:pict>
               <v:rect w14:anchorId="09BA0FD2" id="Retângulo 26" o:spid="_x0000_s1026" style="position:absolute;margin-left:178.95pt;margin-top:33.6pt;width:24.5pt;height:27.5pt;z-index:251675648;visibility:visible;mso-wrap-style:square;mso-wrap-distance-left:9pt;mso-wrap-distance-top:0;mso-wrap-distance-right:9pt;mso-wrap-distance-bottom:0;mso-position-horizontal:absolute;mso-position-horizontal-relative:text;mso-position-vertical:absolute;mso-position-vertical-relative:text;v-text-anchor:middle" o:gfxdata="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" filled="f" strokecolor="red" strokeweight="1pt"/>
             </w:pict>
@@ -7843,7 +6955,7 @@
               </wp:anchor>
             </w:drawing>
           </mc:Choice>
-          <mc:Fallback>
+          <mc:Fallback xmlns:w16="http://schemas.microsoft.com/office/word/2018/wordml" xmlns:w16cex="http://schemas.microsoft.com/office/word/2018/wordml/cex">
             <w:pict>
               <v:rect w14:anchorId="441B5E10" id="Retângulo 25" o:spid="_x0000_s1026" style="position:absolute;margin-left:125.45pt;margin-top:46.1pt;width:24.5pt;height:27.5pt;z-index:251674624;visibility:visible;mso-wrap-style:square;mso-wrap-distance-left:9pt;mso-wrap-distance-top:0;mso-wrap-distance-right:9pt;mso-wrap-distance-bottom:0;mso-position-horizontal:absolute;mso-position-horizontal-relative:text;mso-position-vertical:absolute;mso-position-vertical-relative:text;v-text-anchor:middle" o:gfxdata="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" filled="f" strokecolor="red" strokeweight="1pt"/>
             </w:pict>
@@ -7880,7 +6992,7 @@
                     <pic:cNvPicPr/>
                   </pic:nvPicPr>
                   <pic:blipFill>
-                    <a:blip r:embed="rId21">
+                    <a:blip r:embed="rId19">
                       <a:extLst>
                         <a:ext uri="{28A0092B-C50C-407E-A947-70E740481C1C}">
                           <a14:useLocalDpi xmlns:a14="http://schemas.microsoft.com/office/drawing/2010/main" val="0"/>
@@ -7942,7 +7054,7 @@
                     <pic:cNvPicPr/>
                   </pic:nvPicPr>
                   <pic:blipFill>
-                    <a:blip r:embed="rId22" cstate="print">
+                    <a:blip r:embed="rId20" cstate="print">
                       <a:extLst>
                         <a:ext uri="{28A0092B-C50C-407E-A947-70E740481C1C}">
                           <a14:useLocalDpi xmlns:a14="http://schemas.microsoft.com/office/drawing/2010/main" val="0"/>
@@ -8046,7 +7158,7 @@
               </wp:anchor>
             </w:drawing>
           </mc:Choice>
-          <mc:Fallback>
+          <mc:Fallback xmlns:w16="http://schemas.microsoft.com/office/word/2018/wordml" xmlns:w16cex="http://schemas.microsoft.com/office/word/2018/wordml/cex">
             <w:pict>
               <v:line w14:anchorId="541FADAC" id="Conector reto 30" o:spid="_x0000_s1026" style="position:absolute;flip:y;z-index:251679744;visibility:visible;mso-wrap-style:square;mso-wrap-distance-left:9pt;mso-wrap-distance-top:0;mso-wrap-distance-right:9pt;mso-wrap-distance-bottom:0;mso-position-horizontal:absolute;mso-position-horizontal-relative:text;mso-position-vertical:absolute;mso-position-vertical-relative:text" from="202.45pt,27.6pt" to="372.45pt,31.1pt" o:gfxdata="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" strokecolor="red" strokeweight=".5pt">
                 <v:stroke joinstyle="miter"/>
@@ -8117,7 +7229,7 @@
               </wp:anchor>
             </w:drawing>
           </mc:Choice>
-          <mc:Fallback>
+          <mc:Fallback xmlns:w16="http://schemas.microsoft.com/office/word/2018/wordml" xmlns:w16cex="http://schemas.microsoft.com/office/word/2018/wordml/cex">
             <w:pict>
               <v:line w14:anchorId="5ED81102" id="Conector reto 27" o:spid="_x0000_s1026" style="position:absolute;flip:x;z-index:251676672;visibility:visible;mso-wrap-style:square;mso-wrap-distance-left:9pt;mso-wrap-distance-top:0;mso-wrap-distance-right:9pt;mso-wrap-distance-bottom:0;mso-position-horizontal:absolute;mso-position-horizontal-relative:text;mso-position-vertical:absolute;mso-position-vertical-relative:text" from="36.45pt,46.1pt" to="125.45pt,58.6pt" o:gfxdata="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" strokecolor="red" strokeweight=".5pt">
                 <v:stroke joinstyle="miter"/>
@@ -8471,11 +7583,11 @@
       <w:pPr>
         <w:pStyle w:val="Ttulo3"/>
       </w:pPr>
-      <w:bookmarkStart w:id="25" w:name="_Toc37462656"/>
+      <w:bookmarkStart w:id="26" w:name="_Toc37462656"/>
       <w:r>
         <w:t>Amostra 2</w:t>
       </w:r>
-      <w:bookmarkEnd w:id="25"/>
+      <w:bookmarkEnd w:id="26"/>
     </w:p>
     <w:p/>
     <w:p>
@@ -8564,7 +7676,7 @@
                     <pic:cNvPicPr/>
                   </pic:nvPicPr>
                   <pic:blipFill>
-                    <a:blip r:embed="rId23" cstate="print">
+                    <a:blip r:embed="rId21" cstate="print">
                       <a:extLst>
                         <a:ext uri="{28A0092B-C50C-407E-A947-70E740481C1C}">
                           <a14:useLocalDpi xmlns:a14="http://schemas.microsoft.com/office/drawing/2010/main" val="0"/>
@@ -8711,13 +7823,7 @@
                               </w:rPr>
                             </w:pPr>
                             <w:r>
-                              <w:t xml:space="preserve">Figura </w:t>
-                            </w:r>
-                            <w:r>
-                              <w:t>4.</w:t>
-                            </w:r>
-                            <w:r>
-                              <w:t xml:space="preserve">3.2.1 – Amostra 2 </w:t>
+                              <w:t xml:space="preserve">Figura 4.3.2.1 – Amostra 2 </w:t>
                             </w:r>
                             <w:proofErr w:type="spellStart"/>
                             <w:r>
@@ -8766,13 +7872,7 @@
                         </w:rPr>
                       </w:pPr>
                       <w:r>
-                        <w:t xml:space="preserve">Figura </w:t>
-                      </w:r>
-                      <w:r>
-                        <w:t>4.</w:t>
-                      </w:r>
-                      <w:r>
-                        <w:t xml:space="preserve">3.2.1 – Amostra 2 </w:t>
+                        <w:t xml:space="preserve">Figura 4.3.2.1 – Amostra 2 </w:t>
                       </w:r>
                       <w:proofErr w:type="spellStart"/>
                       <w:r>
@@ -8962,7 +8062,7 @@
                     <pic:cNvPicPr/>
                   </pic:nvPicPr>
                   <pic:blipFill>
-                    <a:blip r:embed="rId24" cstate="print">
+                    <a:blip r:embed="rId22" cstate="print">
                       <a:extLst>
                         <a:ext uri="{28A0092B-C50C-407E-A947-70E740481C1C}">
                           <a14:useLocalDpi xmlns:a14="http://schemas.microsoft.com/office/drawing/2010/main" val="0"/>
@@ -9378,7 +8478,7 @@
                     <pic:cNvPicPr/>
                   </pic:nvPicPr>
                   <pic:blipFill>
-                    <a:blip r:embed="rId25" cstate="print">
+                    <a:blip r:embed="rId23" cstate="print">
                       <a:extLst>
                         <a:ext uri="{28A0092B-C50C-407E-A947-70E740481C1C}">
                           <a14:useLocalDpi xmlns:a14="http://schemas.microsoft.com/office/drawing/2010/main" val="0"/>
@@ -9517,11 +8617,11 @@
       <w:pPr>
         <w:pStyle w:val="Ttulo3"/>
       </w:pPr>
-      <w:bookmarkStart w:id="26" w:name="_Toc37462657"/>
+      <w:bookmarkStart w:id="27" w:name="_Toc37462657"/>
       <w:r>
         <w:t>Amostra 3</w:t>
       </w:r>
-      <w:bookmarkEnd w:id="26"/>
+      <w:bookmarkEnd w:id="27"/>
     </w:p>
     <w:p/>
     <w:p>
@@ -9768,7 +8868,7 @@
                     <pic:cNvPicPr/>
                   </pic:nvPicPr>
                   <pic:blipFill>
-                    <a:blip r:embed="rId26" cstate="print">
+                    <a:blip r:embed="rId24" cstate="print">
                       <a:extLst>
                         <a:ext uri="{28A0092B-C50C-407E-A947-70E740481C1C}">
                           <a14:useLocalDpi xmlns:a14="http://schemas.microsoft.com/office/drawing/2010/main" val="0"/>
@@ -9952,7 +9052,7 @@
                     <pic:cNvPicPr/>
                   </pic:nvPicPr>
                   <pic:blipFill>
-                    <a:blip r:embed="rId27" cstate="print">
+                    <a:blip r:embed="rId25" cstate="print">
                       <a:extLst>
                         <a:ext uri="{28A0092B-C50C-407E-A947-70E740481C1C}">
                           <a14:useLocalDpi xmlns:a14="http://schemas.microsoft.com/office/drawing/2010/main" val="0"/>
@@ -10009,11 +9109,11 @@
       <w:pPr>
         <w:pStyle w:val="Ttulo3"/>
       </w:pPr>
-      <w:bookmarkStart w:id="27" w:name="_Toc37462658"/>
+      <w:bookmarkStart w:id="28" w:name="_Toc37462658"/>
       <w:r>
         <w:t>Resultado de Metalografia</w:t>
       </w:r>
-      <w:bookmarkEnd w:id="27"/>
+      <w:bookmarkEnd w:id="28"/>
     </w:p>
     <w:p/>
     <w:p>
@@ -10091,11 +9191,11 @@
       <w:pPr>
         <w:pStyle w:val="Ttulo1"/>
       </w:pPr>
-      <w:bookmarkStart w:id="28" w:name="_Toc37462659"/>
+      <w:bookmarkStart w:id="29" w:name="_Toc37462659"/>
       <w:r>
         <w:t>Conclusões</w:t>
       </w:r>
-      <w:bookmarkEnd w:id="28"/>
+      <w:bookmarkEnd w:id="29"/>
     </w:p>
     <w:p/>
     <w:p>
@@ -10141,15 +9241,15 @@
       <w:pPr>
         <w:pStyle w:val="Ttulo1"/>
       </w:pPr>
-      <w:bookmarkStart w:id="29" w:name="_Toc37462660"/>
+      <w:bookmarkStart w:id="30" w:name="_Toc37462660"/>
       <w:r>
         <w:lastRenderedPageBreak/>
         <w:t>Referências</w:t>
       </w:r>
-      <w:bookmarkEnd w:id="29"/>
-    </w:p>
-    <w:p>
-      <w:hyperlink r:id="rId28" w:history="1">
+      <w:bookmarkEnd w:id="30"/>
+    </w:p>
+    <w:p>
+      <w:hyperlink r:id="rId26" w:history="1">
         <w:r>
           <w:rPr>
             <w:rStyle w:val="Hyperlink"/>
@@ -10158,20 +9258,11 @@
         </w:r>
       </w:hyperlink>
       <w:r>
-        <w:t xml:space="preserve"> </w:t>
-      </w:r>
-      <w:r>
-        <w:t xml:space="preserve">- </w:t>
-      </w:r>
-      <w:r>
-        <w:t>imagem diagrama de fases ferro carbono</w:t>
-      </w:r>
-      <w:r>
-        <w:t>. Acesso em: 02/04/2020 [1]</w:t>
-      </w:r>
-    </w:p>
-    <w:p>
-      <w:hyperlink r:id="rId29" w:history="1">
+        <w:t xml:space="preserve"> - imagem diagrama de fases ferro carbono. Acesso em: 02/04/2020 [1]</w:t>
+      </w:r>
+    </w:p>
+    <w:p>
+      <w:hyperlink r:id="rId27" w:history="1">
         <w:r>
           <w:rPr>
             <w:rStyle w:val="Hyperlink"/>
@@ -10190,7 +9281,7 @@
       </w:r>
     </w:p>
     <w:p>
-      <w:hyperlink r:id="rId30" w:history="1">
+      <w:hyperlink r:id="rId28" w:history="1">
         <w:r>
           <w:rPr>
             <w:rStyle w:val="Hyperlink"/>
@@ -10212,7 +9303,7 @@
     <w:p/>
     <w:p/>
     <w:sectPr>
-      <w:footerReference w:type="default" r:id="rId31"/>
+      <w:footerReference w:type="default" r:id="rId29"/>
       <w:pgSz w:w="11906" w:h="16838"/>
       <w:pgMar w:top="1417" w:right="1701" w:bottom="1417" w:left="1701" w:header="708" w:footer="708" w:gutter="0"/>
       <w:pgNumType w:start="1"/>
@@ -10224,7 +9315,7 @@
 </file>
 
 <file path=word/endnotes.xml><?xml version="1.0" encoding="utf-8"?>
-<w:endnotes xmlns:wpc="http://schemas.microsoft.com/office/word/2010/wordprocessingCanvas" xmlns:cx="http://schemas.microsoft.com/office/drawing/2014/chartex" xmlns:cx1="http://schemas.microsoft.com/office/drawing/2015/9/8/chartex" xmlns:cx2="http://schemas.microsoft.com/office/drawing/2015/10/21/chartex" xmlns:cx3="http://schemas.microsoft.com/office/drawing/2016/5/9/chartex" xmlns:cx4="http://schemas.microsoft.com/office/drawing/2016/5/10/chartex" xmlns:cx5="http://schemas.microsoft.com/office/drawing/2016/5/11/chartex" xmlns:cx6="http://schemas.microsoft.com/office/drawing/2016/5/12/chartex" xmlns:cx7="http://schemas.microsoft.com/office/drawing/2016/5/13/chartex" xmlns:cx8="http://schemas.microsoft.com/office/drawing/2016/5/14/chartex" xmlns:mc="http://schemas.openxmlformats.org/markup-compatibility/2006" xmlns:aink="http://schemas.microsoft.com/office/drawing/2016/ink" xmlns:am3d="http://schemas.microsoft.com/office/drawing/2017/model3d" xmlns:o="urn:schemas-microsoft-com:office:office" xmlns:r="http://schemas.openxmlformats.org/officeDocument/2006/relationships" xmlns:m="http://schemas.openxmlformats.org/officeDocument/2006/math" xmlns:v="urn:schemas-microsoft-com:vml" xmlns:wp14="http://schemas.microsoft.com/office/word/2010/wordprocessingDrawing" xmlns:wp="http://schemas.openxmlformats.org/drawingml/2006/wordprocessingDrawing" xmlns:w10="urn:schemas-microsoft-com:office:word" xmlns:w="http://schemas.openxmlformats.org/wordprocessingml/2006/main" xmlns:w14="http://schemas.microsoft.com/office/word/2010/wordml" xmlns:w15="http://schemas.microsoft.com/office/word/2012/wordml" xmlns:w16cex="http://schemas.microsoft.com/office/word/2018/wordml/cex" xmlns:w16cid="http://schemas.microsoft.com/office/word/2016/wordml/cid" xmlns:w16="http://schemas.microsoft.com/office/word/2018/wordml" xmlns:w16se="http://schemas.microsoft.com/office/word/2015/wordml/symex" xmlns:wpg="http://schemas.microsoft.com/office/word/2010/wordprocessingGroup" xmlns:wpi="http://schemas.microsoft.com/office/word/2010/wordprocessingInk" xmlns:wne="http://schemas.microsoft.com/office/word/2006/wordml" xmlns:wps="http://schemas.microsoft.com/office/word/2010/wordprocessingShape" mc:Ignorable="w14 w15 w16se w16cid w16 w16cex wp14">
+<w:endnotes xmlns:wpc="http://schemas.microsoft.com/office/word/2010/wordprocessingCanvas" xmlns:cx="http://schemas.microsoft.com/office/drawing/2014/chartex" xmlns:cx1="http://schemas.microsoft.com/office/drawing/2015/9/8/chartex" xmlns:cx2="http://schemas.microsoft.com/office/drawing/2015/10/21/chartex" xmlns:cx3="http://schemas.microsoft.com/office/drawing/2016/5/9/chartex" xmlns:cx4="http://schemas.microsoft.com/office/drawing/2016/5/10/chartex" xmlns:cx5="http://schemas.microsoft.com/office/drawing/2016/5/11/chartex" xmlns:cx6="http://schemas.microsoft.com/office/drawing/2016/5/12/chartex" xmlns:cx7="http://schemas.microsoft.com/office/drawing/2016/5/13/chartex" xmlns:cx8="http://schemas.microsoft.com/office/drawing/2016/5/14/chartex" xmlns:mc="http://schemas.openxmlformats.org/markup-compatibility/2006" xmlns:aink="http://schemas.microsoft.com/office/drawing/2016/ink" xmlns:am3d="http://schemas.microsoft.com/office/drawing/2017/model3d" xmlns:o="urn:schemas-microsoft-com:office:office" xmlns:r="http://schemas.openxmlformats.org/officeDocument/2006/relationships" xmlns:m="http://schemas.openxmlformats.org/officeDocument/2006/math" xmlns:v="urn:schemas-microsoft-com:vml" xmlns:wp14="http://schemas.microsoft.com/office/word/2010/wordprocessingDrawing" xmlns:wp="http://schemas.openxmlformats.org/drawingml/2006/wordprocessingDrawing" xmlns:w10="urn:schemas-microsoft-com:office:word" xmlns:w="http://schemas.openxmlformats.org/wordprocessingml/2006/main" xmlns:w14="http://schemas.microsoft.com/office/word/2010/wordml" xmlns:w15="http://schemas.microsoft.com/office/word/2012/wordml" xmlns:w16cid="http://schemas.microsoft.com/office/word/2016/wordml/cid" xmlns:w16se="http://schemas.microsoft.com/office/word/2015/wordml/symex" xmlns:wpg="http://schemas.microsoft.com/office/word/2010/wordprocessingGroup" xmlns:wpi="http://schemas.microsoft.com/office/word/2010/wordprocessingInk" xmlns:wne="http://schemas.microsoft.com/office/word/2006/wordml" xmlns:wps="http://schemas.microsoft.com/office/word/2010/wordprocessingShape" mc:Ignorable="w14 w15 w16se w16cid wp14">
   <w:endnote w:type="separator" w:id="-1">
     <w:p>
       <w:pPr>
@@ -10249,7 +9340,7 @@
 </file>
 
 <file path=word/footer1.xml><?xml version="1.0" encoding="utf-8"?>
-<w:ftr xmlns:wpc="http://schemas.microsoft.com/office/word/2010/wordprocessingCanvas" xmlns:cx="http://schemas.microsoft.com/office/drawing/2014/chartex" xmlns:cx1="http://schemas.microsoft.com/office/drawing/2015/9/8/chartex" xmlns:cx2="http://schemas.microsoft.com/office/drawing/2015/10/21/chartex" xmlns:cx3="http://schemas.microsoft.com/office/drawing/2016/5/9/chartex" xmlns:cx4="http://schemas.microsoft.com/office/drawing/2016/5/10/chartex" xmlns:cx5="http://schemas.microsoft.com/office/drawing/2016/5/11/chartex" xmlns:cx6="http://schemas.microsoft.com/office/drawing/2016/5/12/chartex" xmlns:cx7="http://schemas.microsoft.com/office/drawing/2016/5/13/chartex" xmlns:cx8="http://schemas.microsoft.com/office/drawing/2016/5/14/chartex" xmlns:mc="http://schemas.openxmlformats.org/markup-compatibility/2006" xmlns:aink="http://schemas.microsoft.com/office/drawing/2016/ink" xmlns:am3d="http://schemas.microsoft.com/office/drawing/2017/model3d" xmlns:o="urn:schemas-microsoft-com:office:office" xmlns:r="http://schemas.openxmlformats.org/officeDocument/2006/relationships" xmlns:m="http://schemas.openxmlformats.org/officeDocument/2006/math" xmlns:v="urn:schemas-microsoft-com:vml" xmlns:wp14="http://schemas.microsoft.com/office/word/2010/wordprocessingDrawing" xmlns:wp="http://schemas.openxmlformats.org/drawingml/2006/wordprocessingDrawing" xmlns:w10="urn:schemas-microsoft-com:office:word" xmlns:w="http://schemas.openxmlformats.org/wordprocessingml/2006/main" xmlns:w14="http://schemas.microsoft.com/office/word/2010/wordml" xmlns:w15="http://schemas.microsoft.com/office/word/2012/wordml" xmlns:w16cex="http://schemas.microsoft.com/office/word/2018/wordml/cex" xmlns:w16cid="http://schemas.microsoft.com/office/word/2016/wordml/cid" xmlns:w16="http://schemas.microsoft.com/office/word/2018/wordml" xmlns:w16se="http://schemas.microsoft.com/office/word/2015/wordml/symex" xmlns:wpg="http://schemas.microsoft.com/office/word/2010/wordprocessingGroup" xmlns:wpi="http://schemas.microsoft.com/office/word/2010/wordprocessingInk" xmlns:wne="http://schemas.microsoft.com/office/word/2006/wordml" xmlns:wps="http://schemas.microsoft.com/office/word/2010/wordprocessingShape" mc:Ignorable="w14 w15 w16se w16cid w16 w16cex wp14">
+<w:ftr xmlns:wpc="http://schemas.microsoft.com/office/word/2010/wordprocessingCanvas" xmlns:cx="http://schemas.microsoft.com/office/drawing/2014/chartex" xmlns:cx1="http://schemas.microsoft.com/office/drawing/2015/9/8/chartex" xmlns:cx2="http://schemas.microsoft.com/office/drawing/2015/10/21/chartex" xmlns:cx3="http://schemas.microsoft.com/office/drawing/2016/5/9/chartex" xmlns:cx4="http://schemas.microsoft.com/office/drawing/2016/5/10/chartex" xmlns:cx5="http://schemas.microsoft.com/office/drawing/2016/5/11/chartex" xmlns:cx6="http://schemas.microsoft.com/office/drawing/2016/5/12/chartex" xmlns:cx7="http://schemas.microsoft.com/office/drawing/2016/5/13/chartex" xmlns:cx8="http://schemas.microsoft.com/office/drawing/2016/5/14/chartex" xmlns:mc="http://schemas.openxmlformats.org/markup-compatibility/2006" xmlns:aink="http://schemas.microsoft.com/office/drawing/2016/ink" xmlns:am3d="http://schemas.microsoft.com/office/drawing/2017/model3d" xmlns:o="urn:schemas-microsoft-com:office:office" xmlns:r="http://schemas.openxmlformats.org/officeDocument/2006/relationships" xmlns:m="http://schemas.openxmlformats.org/officeDocument/2006/math" xmlns:v="urn:schemas-microsoft-com:vml" xmlns:wp14="http://schemas.microsoft.com/office/word/2010/wordprocessingDrawing" xmlns:wp="http://schemas.openxmlformats.org/drawingml/2006/wordprocessingDrawing" xmlns:w10="urn:schemas-microsoft-com:office:word" xmlns:w="http://schemas.openxmlformats.org/wordprocessingml/2006/main" xmlns:w14="http://schemas.microsoft.com/office/word/2010/wordml" xmlns:w15="http://schemas.microsoft.com/office/word/2012/wordml" xmlns:w16cid="http://schemas.microsoft.com/office/word/2016/wordml/cid" xmlns:w16se="http://schemas.microsoft.com/office/word/2015/wordml/symex" xmlns:wpg="http://schemas.microsoft.com/office/word/2010/wordprocessingGroup" xmlns:wpi="http://schemas.microsoft.com/office/word/2010/wordprocessingInk" xmlns:wne="http://schemas.microsoft.com/office/word/2006/wordml" xmlns:wps="http://schemas.microsoft.com/office/word/2010/wordprocessingShape" mc:Ignorable="w14 w15 w16se w16cid wp14">
   <w:sdt>
     <w:sdtPr>
       <w:id w:val="-552928985"/>
@@ -10295,7 +9386,7 @@
 </file>
 
 <file path=word/footnotes.xml><?xml version="1.0" encoding="utf-8"?>
-<w:footnotes xmlns:wpc="http://schemas.microsoft.com/office/word/2010/wordprocessingCanvas" xmlns:cx="http://schemas.microsoft.com/office/drawing/2014/chartex" xmlns:cx1="http://schemas.microsoft.com/office/drawing/2015/9/8/chartex" xmlns:cx2="http://schemas.microsoft.com/office/drawing/2015/10/21/chartex" xmlns:cx3="http://schemas.microsoft.com/office/drawing/2016/5/9/chartex" xmlns:cx4="http://schemas.microsoft.com/office/drawing/2016/5/10/chartex" xmlns:cx5="http://schemas.microsoft.com/office/drawing/2016/5/11/chartex" xmlns:cx6="http://schemas.microsoft.com/office/drawing/2016/5/12/chartex" xmlns:cx7="http://schemas.microsoft.com/office/drawing/2016/5/13/chartex" xmlns:cx8="http://schemas.microsoft.com/office/drawing/2016/5/14/chartex" xmlns:mc="http://schemas.openxmlformats.org/markup-compatibility/2006" xmlns:aink="http://schemas.microsoft.com/office/drawing/2016/ink" xmlns:am3d="http://schemas.microsoft.com/office/drawing/2017/model3d" xmlns:o="urn:schemas-microsoft-com:office:office" xmlns:r="http://schemas.openxmlformats.org/officeDocument/2006/relationships" xmlns:m="http://schemas.openxmlformats.org/officeDocument/2006/math" xmlns:v="urn:schemas-microsoft-com:vml" xmlns:wp14="http://schemas.microsoft.com/office/word/2010/wordprocessingDrawing" xmlns:wp="http://schemas.openxmlformats.org/drawingml/2006/wordprocessingDrawing" xmlns:w10="urn:schemas-microsoft-com:office:word" xmlns:w="http://schemas.openxmlformats.org/wordprocessingml/2006/main" xmlns:w14="http://schemas.microsoft.com/office/word/2010/wordml" xmlns:w15="http://schemas.microsoft.com/office/word/2012/wordml" xmlns:w16cex="http://schemas.microsoft.com/office/word/2018/wordml/cex" xmlns:w16cid="http://schemas.microsoft.com/office/word/2016/wordml/cid" xmlns:w16="http://schemas.microsoft.com/office/word/2018/wordml" xmlns:w16se="http://schemas.microsoft.com/office/word/2015/wordml/symex" xmlns:wpg="http://schemas.microsoft.com/office/word/2010/wordprocessingGroup" xmlns:wpi="http://schemas.microsoft.com/office/word/2010/wordprocessingInk" xmlns:wne="http://schemas.microsoft.com/office/word/2006/wordml" xmlns:wps="http://schemas.microsoft.com/office/word/2010/wordprocessingShape" mc:Ignorable="w14 w15 w16se w16cid w16 w16cex wp14">
+<w:footnotes xmlns:wpc="http://schemas.microsoft.com/office/word/2010/wordprocessingCanvas" xmlns:cx="http://schemas.microsoft.com/office/drawing/2014/chartex" xmlns:cx1="http://schemas.microsoft.com/office/drawing/2015/9/8/chartex" xmlns:cx2="http://schemas.microsoft.com/office/drawing/2015/10/21/chartex" xmlns:cx3="http://schemas.microsoft.com/office/drawing/2016/5/9/chartex" xmlns:cx4="http://schemas.microsoft.com/office/drawing/2016/5/10/chartex" xmlns:cx5="http://schemas.microsoft.com/office/drawing/2016/5/11/chartex" xmlns:cx6="http://schemas.microsoft.com/office/drawing/2016/5/12/chartex" xmlns:cx7="http://schemas.microsoft.com/office/drawing/2016/5/13/chartex" xmlns:cx8="http://schemas.microsoft.com/office/drawing/2016/5/14/chartex" xmlns:mc="http://schemas.openxmlformats.org/markup-compatibility/2006" xmlns:aink="http://schemas.microsoft.com/office/drawing/2016/ink" xmlns:am3d="http://schemas.microsoft.com/office/drawing/2017/model3d" xmlns:o="urn:schemas-microsoft-com:office:office" xmlns:r="http://schemas.openxmlformats.org/officeDocument/2006/relationships" xmlns:m="http://schemas.openxmlformats.org/officeDocument/2006/math" xmlns:v="urn:schemas-microsoft-com:vml" xmlns:wp14="http://schemas.microsoft.com/office/word/2010/wordprocessingDrawing" xmlns:wp="http://schemas.openxmlformats.org/drawingml/2006/wordprocessingDrawing" xmlns:w10="urn:schemas-microsoft-com:office:word" xmlns:w="http://schemas.openxmlformats.org/wordprocessingml/2006/main" xmlns:w14="http://schemas.microsoft.com/office/word/2010/wordml" xmlns:w15="http://schemas.microsoft.com/office/word/2012/wordml" xmlns:w16cid="http://schemas.microsoft.com/office/word/2016/wordml/cid" xmlns:w16se="http://schemas.microsoft.com/office/word/2015/wordml/symex" xmlns:wpg="http://schemas.microsoft.com/office/word/2010/wordprocessingGroup" xmlns:wpi="http://schemas.microsoft.com/office/word/2010/wordprocessingInk" xmlns:wne="http://schemas.microsoft.com/office/word/2006/wordml" xmlns:wps="http://schemas.microsoft.com/office/word/2010/wordprocessingShape" mc:Ignorable="w14 w15 w16se w16cid wp14">
   <w:footnote w:type="separator" w:id="-1">
     <w:p>
       <w:pPr>
@@ -10320,11 +9411,11 @@
 </file>
 
 <file path=word/numbering.xml><?xml version="1.0" encoding="utf-8"?>
-<w:numbering xmlns:wpc="http://schemas.microsoft.com/office/word/2010/wordprocessingCanvas" xmlns:cx="http://schemas.microsoft.com/office/drawing/2014/chartex" xmlns:cx1="http://schemas.microsoft.com/office/drawing/2015/9/8/chartex" xmlns:cx2="http://schemas.microsoft.com/office/drawing/2015/10/21/chartex" xmlns:cx3="http://schemas.microsoft.com/office/drawing/2016/5/9/chartex" xmlns:cx4="http://schemas.microsoft.com/office/drawing/2016/5/10/chartex" xmlns:cx5="http://schemas.microsoft.com/office/drawing/2016/5/11/chartex" xmlns:cx6="http://schemas.microsoft.com/office/drawing/2016/5/12/chartex" xmlns:cx7="http://schemas.microsoft.com/office/drawing/2016/5/13/chartex" xmlns:cx8="http://schemas.microsoft.com/office/drawing/2016/5/14/chartex" xmlns:mc="http://schemas.openxmlformats.org/markup-compatibility/2006" xmlns:aink="http://schemas.microsoft.com/office/drawing/2016/ink" xmlns:am3d="http://schemas.microsoft.com/office/drawing/2017/model3d" xmlns:o="urn:schemas-microsoft-com:office:office" xmlns:r="http://schemas.openxmlformats.org/officeDocument/2006/relationships" xmlns:m="http://schemas.openxmlformats.org/officeDocument/2006/math" xmlns:v="urn:schemas-microsoft-com:vml" xmlns:wp14="http://schemas.microsoft.com/office/word/2010/wordprocessingDrawing" xmlns:wp="http://schemas.openxmlformats.org/drawingml/2006/wordprocessingDrawing" xmlns:w10="urn:schemas-microsoft-com:office:word" xmlns:w="http://schemas.openxmlformats.org/wordprocessingml/2006/main" xmlns:w14="http://schemas.microsoft.com/office/word/2010/wordml" xmlns:w15="http://schemas.microsoft.com/office/word/2012/wordml" xmlns:w16cex="http://schemas.microsoft.com/office/word/2018/wordml/cex" xmlns:w16cid="http://schemas.microsoft.com/office/word/2016/wordml/cid" xmlns:w16="http://schemas.microsoft.com/office/word/2018/wordml" xmlns:w16se="http://schemas.microsoft.com/office/word/2015/wordml/symex" xmlns:wpg="http://schemas.microsoft.com/office/word/2010/wordprocessingGroup" xmlns:wpi="http://schemas.microsoft.com/office/word/2010/wordprocessingInk" xmlns:wne="http://schemas.microsoft.com/office/word/2006/wordml" xmlns:wps="http://schemas.microsoft.com/office/word/2010/wordprocessingShape" mc:Ignorable="w14 w15 w16se w16cid w16 w16cex wp14">
+<w:numbering xmlns:wpc="http://schemas.microsoft.com/office/word/2010/wordprocessingCanvas" xmlns:cx="http://schemas.microsoft.com/office/drawing/2014/chartex" xmlns:cx1="http://schemas.microsoft.com/office/drawing/2015/9/8/chartex" xmlns:cx2="http://schemas.microsoft.com/office/drawing/2015/10/21/chartex" xmlns:cx3="http://schemas.microsoft.com/office/drawing/2016/5/9/chartex" xmlns:cx4="http://schemas.microsoft.com/office/drawing/2016/5/10/chartex" xmlns:cx5="http://schemas.microsoft.com/office/drawing/2016/5/11/chartex" xmlns:cx6="http://schemas.microsoft.com/office/drawing/2016/5/12/chartex" xmlns:cx7="http://schemas.microsoft.com/office/drawing/2016/5/13/chartex" xmlns:cx8="http://schemas.microsoft.com/office/drawing/2016/5/14/chartex" xmlns:mc="http://schemas.openxmlformats.org/markup-compatibility/2006" xmlns:aink="http://schemas.microsoft.com/office/drawing/2016/ink" xmlns:am3d="http://schemas.microsoft.com/office/drawing/2017/model3d" xmlns:o="urn:schemas-microsoft-com:office:office" xmlns:r="http://schemas.openxmlformats.org/officeDocument/2006/relationships" xmlns:m="http://schemas.openxmlformats.org/officeDocument/2006/math" xmlns:v="urn:schemas-microsoft-com:vml" xmlns:wp14="http://schemas.microsoft.com/office/word/2010/wordprocessingDrawing" xmlns:wp="http://schemas.openxmlformats.org/drawingml/2006/wordprocessingDrawing" xmlns:w10="urn:schemas-microsoft-com:office:word" xmlns:w="http://schemas.openxmlformats.org/wordprocessingml/2006/main" xmlns:w14="http://schemas.microsoft.com/office/word/2010/wordml" xmlns:w15="http://schemas.microsoft.com/office/word/2012/wordml" xmlns:w16cid="http://schemas.microsoft.com/office/word/2016/wordml/cid" xmlns:w16se="http://schemas.microsoft.com/office/word/2015/wordml/symex" xmlns:wpg="http://schemas.microsoft.com/office/word/2010/wordprocessingGroup" xmlns:wpi="http://schemas.microsoft.com/office/word/2010/wordprocessingInk" xmlns:wne="http://schemas.microsoft.com/office/word/2006/wordml" xmlns:wps="http://schemas.microsoft.com/office/word/2010/wordprocessingShape" mc:Ignorable="w14 w15 w16se w16cid wp14">
   <w:abstractNum w:abstractNumId="0" w15:restartNumberingAfterBreak="0">
     <w:nsid w:val="6F765BF5"/>
     <w:multiLevelType w:val="multilevel"/>
-    <w:tmpl w:val="612E77F2"/>
+    <w:tmpl w:val="0FA0D2A8"/>
     <w:lvl w:ilvl="0">
       <w:start w:val="1"/>
       <w:numFmt w:val="decimal"/>
@@ -10357,6 +9448,9 @@
       <w:pPr>
         <w:ind w:left="720" w:hanging="720"/>
       </w:pPr>
+      <w:rPr>
+        <w:color w:val="auto"/>
+      </w:rPr>
     </w:lvl>
     <w:lvl w:ilvl="3">
       <w:start w:val="1"/>
@@ -10751,7 +9845,7 @@
 </file>
 
 <file path=word/styles.xml><?xml version="1.0" encoding="utf-8"?>
-<w:styles xmlns:mc="http://schemas.openxmlformats.org/markup-compatibility/2006" xmlns:r="http://schemas.openxmlformats.org/officeDocument/2006/relationships" xmlns:w="http://schemas.openxmlformats.org/wordprocessingml/2006/main" xmlns:w14="http://schemas.microsoft.com/office/word/2010/wordml" xmlns:w15="http://schemas.microsoft.com/office/word/2012/wordml" xmlns:w16cex="http://schemas.microsoft.com/office/word/2018/wordml/cex" xmlns:w16cid="http://schemas.microsoft.com/office/word/2016/wordml/cid" xmlns:w16="http://schemas.microsoft.com/office/word/2018/wordml" xmlns:w16se="http://schemas.microsoft.com/office/word/2015/wordml/symex" mc:Ignorable="w14 w15 w16se w16cid w16 w16cex">
+<w:styles xmlns:mc="http://schemas.openxmlformats.org/markup-compatibility/2006" xmlns:r="http://schemas.openxmlformats.org/officeDocument/2006/relationships" xmlns:w="http://schemas.openxmlformats.org/wordprocessingml/2006/main" xmlns:w14="http://schemas.microsoft.com/office/word/2010/wordml" xmlns:w15="http://schemas.microsoft.com/office/word/2012/wordml" xmlns:w16cid="http://schemas.microsoft.com/office/word/2016/wordml/cid" xmlns:w16se="http://schemas.microsoft.com/office/word/2015/wordml/symex" mc:Ignorable="w14 w15 w16se w16cid">
   <w:docDefaults>
     <w:rPrDefault>
       <w:rPr>
@@ -10767,7 +9861,7 @@
       </w:pPr>
     </w:pPrDefault>
   </w:docDefaults>
-  <w:latentStyles w:defLockedState="0" w:defUIPriority="99" w:defSemiHidden="0" w:defUnhideWhenUsed="0" w:defQFormat="0" w:count="376">
+  <w:latentStyles w:defLockedState="0" w:defUIPriority="99" w:defSemiHidden="0" w:defUnhideWhenUsed="0" w:defQFormat="0" w:count="377">
     <w:lsdException w:name="Normal" w:uiPriority="0" w:qFormat="1"/>
     <w:lsdException w:name="heading 1" w:uiPriority="9" w:qFormat="1"/>
     <w:lsdException w:name="heading 2" w:semiHidden="1" w:uiPriority="9" w:unhideWhenUsed="1" w:qFormat="1"/>
@@ -10873,7 +9967,6 @@
     <w:lsdException w:name="HTML Sample" w:semiHidden="1" w:unhideWhenUsed="1"/>
     <w:lsdException w:name="HTML Typewriter" w:semiHidden="1" w:unhideWhenUsed="1"/>
     <w:lsdException w:name="HTML Variable" w:semiHidden="1" w:unhideWhenUsed="1"/>
-    <w:lsdException w:name="Normal Table" w:semiHidden="1" w:unhideWhenUsed="1"/>
     <w:lsdException w:name="annotation subject" w:semiHidden="1" w:unhideWhenUsed="1"/>
     <w:lsdException w:name="No List" w:semiHidden="1" w:unhideWhenUsed="1"/>
     <w:lsdException w:name="Outline List 1" w:semiHidden="1" w:unhideWhenUsed="1"/>
@@ -10920,10 +10013,8 @@
     <w:lsdException w:name="Table Subtle 2" w:semiHidden="1" w:unhideWhenUsed="1"/>
     <w:lsdException w:name="Table Web 1" w:semiHidden="1" w:unhideWhenUsed="1"/>
     <w:lsdException w:name="Table Web 2" w:semiHidden="1" w:unhideWhenUsed="1"/>
-    <w:lsdException w:name="Table Web 3" w:semiHidden="1" w:unhideWhenUsed="1"/>
     <w:lsdException w:name="Balloon Text" w:semiHidden="1" w:unhideWhenUsed="1"/>
     <w:lsdException w:name="Table Grid" w:uiPriority="39"/>
-    <w:lsdException w:name="Table Theme" w:semiHidden="1" w:unhideWhenUsed="1"/>
     <w:lsdException w:name="Placeholder Text" w:semiHidden="1"/>
     <w:lsdException w:name="No Spacing" w:uiPriority="1" w:qFormat="1"/>
     <w:lsdException w:name="Light Shading" w:uiPriority="60"/>
@@ -11144,6 +10235,7 @@
     <w:lsdException w:name="Hashtag" w:semiHidden="1" w:unhideWhenUsed="1"/>
     <w:lsdException w:name="Unresolved Mention" w:semiHidden="1" w:unhideWhenUsed="1"/>
     <w:lsdException w:name="Smart Link" w:semiHidden="1" w:unhideWhenUsed="1"/>
+    <w:lsdException w:name="Smart Link Error" w:semiHidden="1" w:unhideWhenUsed="1"/>
   </w:latentStyles>
   <w:style w:type="paragraph" w:default="1" w:styleId="Normal">
     <w:name w:val="Normal"/>
@@ -11239,7 +10331,6 @@
     <w:next w:val="Normal"/>
     <w:link w:val="Ttulo4Char"/>
     <w:uiPriority w:val="9"/>
-    <w:semiHidden/>
     <w:unhideWhenUsed/>
     <w:qFormat/>
     <w:rsid w:val="00DD7141"/>
@@ -11266,7 +10357,6 @@
     <w:next w:val="Normal"/>
     <w:link w:val="Ttulo5Char"/>
     <w:uiPriority w:val="9"/>
-    <w:semiHidden/>
     <w:unhideWhenUsed/>
     <w:qFormat/>
     <w:rsid w:val="00DD7141"/>
@@ -11291,7 +10381,6 @@
     <w:next w:val="Normal"/>
     <w:link w:val="Ttulo6Char"/>
     <w:uiPriority w:val="9"/>
-    <w:semiHidden/>
     <w:unhideWhenUsed/>
     <w:qFormat/>
     <w:rsid w:val="00DD7141"/>
@@ -11316,7 +10405,6 @@
     <w:next w:val="Normal"/>
     <w:link w:val="Ttulo7Char"/>
     <w:uiPriority w:val="9"/>
-    <w:semiHidden/>
     <w:unhideWhenUsed/>
     <w:qFormat/>
     <w:rsid w:val="00DD7141"/>
@@ -11343,7 +10431,6 @@
     <w:next w:val="Normal"/>
     <w:link w:val="Ttulo8Char"/>
     <w:uiPriority w:val="9"/>
-    <w:semiHidden/>
     <w:unhideWhenUsed/>
     <w:qFormat/>
     <w:rsid w:val="00DD7141"/>
@@ -11496,7 +10583,6 @@
     <w:basedOn w:val="Fontepargpadro"/>
     <w:link w:val="Ttulo4"/>
     <w:uiPriority w:val="9"/>
-    <w:semiHidden/>
     <w:rsid w:val="00DD7141"/>
     <w:rPr>
       <w:rFonts w:asciiTheme="majorHAnsi" w:eastAsiaTheme="majorEastAsia" w:hAnsiTheme="majorHAnsi" w:cstheme="majorBidi"/>
@@ -11511,7 +10597,6 @@
     <w:basedOn w:val="Fontepargpadro"/>
     <w:link w:val="Ttulo5"/>
     <w:uiPriority w:val="9"/>
-    <w:semiHidden/>
     <w:rsid w:val="00DD7141"/>
     <w:rPr>
       <w:rFonts w:asciiTheme="majorHAnsi" w:eastAsiaTheme="majorEastAsia" w:hAnsiTheme="majorHAnsi" w:cstheme="majorBidi"/>
@@ -11524,7 +10609,6 @@
     <w:basedOn w:val="Fontepargpadro"/>
     <w:link w:val="Ttulo6"/>
     <w:uiPriority w:val="9"/>
-    <w:semiHidden/>
     <w:rsid w:val="00DD7141"/>
     <w:rPr>
       <w:rFonts w:asciiTheme="majorHAnsi" w:eastAsiaTheme="majorEastAsia" w:hAnsiTheme="majorHAnsi" w:cstheme="majorBidi"/>
@@ -11537,7 +10621,6 @@
     <w:basedOn w:val="Fontepargpadro"/>
     <w:link w:val="Ttulo7"/>
     <w:uiPriority w:val="9"/>
-    <w:semiHidden/>
     <w:rsid w:val="00DD7141"/>
     <w:rPr>
       <w:rFonts w:asciiTheme="majorHAnsi" w:eastAsiaTheme="majorEastAsia" w:hAnsiTheme="majorHAnsi" w:cstheme="majorBidi"/>
@@ -11552,7 +10635,6 @@
     <w:basedOn w:val="Fontepargpadro"/>
     <w:link w:val="Ttulo8"/>
     <w:uiPriority w:val="9"/>
-    <w:semiHidden/>
     <w:rsid w:val="00DD7141"/>
     <w:rPr>
       <w:rFonts w:asciiTheme="majorHAnsi" w:eastAsiaTheme="majorEastAsia" w:hAnsiTheme="majorHAnsi" w:cstheme="majorBidi"/>
@@ -12134,7 +11216,7 @@
 </file>
 
 <file path=customXml/itemProps1.xml><?xml version="1.0" encoding="utf-8"?>
-<ds:datastoreItem xmlns:ds="http://schemas.openxmlformats.org/officeDocument/2006/customXml" ds:itemID="{9B98BBC5-406D-4C45-A197-7CE5F6071660}">
+<ds:datastoreItem xmlns:ds="http://schemas.openxmlformats.org/officeDocument/2006/customXml" ds:itemID="{72CFA7C0-7016-40ED-81F2-B58A7FE9529C}">
   <ds:schemaRefs>
     <ds:schemaRef ds:uri="http://schemas.openxmlformats.org/officeDocument/2006/bibliography"/>
   </ds:schemaRefs>

</xml_diff>

<commit_message>
Adicionei a referencia bibliografica (Tracao)
</commit_message>
<xml_diff>
--- a/LB2 - Relatório Final1(Versão Atualizada).docx
+++ b/LB2 - Relatório Final1(Versão Atualizada).docx
@@ -4247,18 +4247,16 @@
           <w:color w:val="000000" w:themeColor="text1"/>
         </w:rPr>
       </w:pPr>
-      <w:bookmarkStart w:id="18" w:name="_GoBack"/>
+    </w:p>
+    <w:p>
+      <w:pPr>
+        <w:pStyle w:val="Ttulo2"/>
+      </w:pPr>
+      <w:bookmarkStart w:id="18" w:name="_Toc37462649"/>
+      <w:r>
+        <w:t>– Ensaio de Metalografia</w:t>
+      </w:r>
       <w:bookmarkEnd w:id="18"/>
-    </w:p>
-    <w:p>
-      <w:pPr>
-        <w:pStyle w:val="Ttulo2"/>
-      </w:pPr>
-      <w:bookmarkStart w:id="19" w:name="_Toc37462649"/>
-      <w:r>
-        <w:t>– Ensaio de Metalografia</w:t>
-      </w:r>
-      <w:bookmarkEnd w:id="19"/>
     </w:p>
     <w:p>
       <w:r>
@@ -4330,11 +4328,11 @@
       <w:pPr>
         <w:pStyle w:val="Ttulo3"/>
       </w:pPr>
-      <w:bookmarkStart w:id="20" w:name="_Toc37462650"/>
+      <w:bookmarkStart w:id="19" w:name="_Toc37462650"/>
       <w:r>
         <w:t>Microscopia</w:t>
       </w:r>
-      <w:bookmarkEnd w:id="20"/>
+      <w:bookmarkEnd w:id="19"/>
     </w:p>
     <w:p>
       <w:pPr>
@@ -5232,7 +5230,7 @@
       <w:pPr>
         <w:pStyle w:val="Ttulo1"/>
       </w:pPr>
-      <w:bookmarkStart w:id="21" w:name="_Toc37462651"/>
+      <w:bookmarkStart w:id="20" w:name="_Toc37462651"/>
       <w:r>
         <w:lastRenderedPageBreak/>
         <w:t>Resultados</w:t>
@@ -5240,17 +5238,17 @@
       <w:r>
         <w:t xml:space="preserve"> e discussão</w:t>
       </w:r>
+      <w:bookmarkEnd w:id="20"/>
+    </w:p>
+    <w:p>
+      <w:pPr>
+        <w:pStyle w:val="Ttulo2"/>
+      </w:pPr>
+      <w:bookmarkStart w:id="21" w:name="_Toc37462652"/>
+      <w:r>
+        <w:t>Dureza</w:t>
+      </w:r>
       <w:bookmarkEnd w:id="21"/>
-    </w:p>
-    <w:p>
-      <w:pPr>
-        <w:pStyle w:val="Ttulo2"/>
-      </w:pPr>
-      <w:bookmarkStart w:id="22" w:name="_Toc37462652"/>
-      <w:r>
-        <w:t>Dureza</w:t>
-      </w:r>
-      <w:bookmarkEnd w:id="22"/>
     </w:p>
     <w:p>
       <w:pPr>
@@ -5819,12 +5817,12 @@
       <w:pPr>
         <w:pStyle w:val="Ttulo2"/>
       </w:pPr>
-      <w:bookmarkStart w:id="23" w:name="_Toc37462653"/>
+      <w:bookmarkStart w:id="22" w:name="_Toc37462653"/>
       <w:r>
         <w:lastRenderedPageBreak/>
         <w:t>Ensaio de Tração</w:t>
       </w:r>
-      <w:bookmarkEnd w:id="23"/>
+      <w:bookmarkEnd w:id="22"/>
     </w:p>
     <w:p>
       <w:pPr>
@@ -6136,22 +6134,22 @@
       <w:pPr>
         <w:pStyle w:val="Ttulo2"/>
       </w:pPr>
-      <w:bookmarkStart w:id="24" w:name="_Toc37462654"/>
+      <w:bookmarkStart w:id="23" w:name="_Toc37462654"/>
       <w:r>
         <w:t>Metalografia</w:t>
       </w:r>
+      <w:bookmarkEnd w:id="23"/>
+    </w:p>
+    <w:p/>
+    <w:p>
+      <w:pPr>
+        <w:pStyle w:val="Ttulo3"/>
+      </w:pPr>
+      <w:bookmarkStart w:id="24" w:name="_Toc37462655"/>
+      <w:r>
+        <w:t>Amostra 1</w:t>
+      </w:r>
       <w:bookmarkEnd w:id="24"/>
-    </w:p>
-    <w:p/>
-    <w:p>
-      <w:pPr>
-        <w:pStyle w:val="Ttulo3"/>
-      </w:pPr>
-      <w:bookmarkStart w:id="25" w:name="_Toc37462655"/>
-      <w:r>
-        <w:t>Amostra 1</w:t>
-      </w:r>
-      <w:bookmarkEnd w:id="25"/>
     </w:p>
     <w:p/>
     <w:p>
@@ -7583,11 +7581,11 @@
       <w:pPr>
         <w:pStyle w:val="Ttulo3"/>
       </w:pPr>
-      <w:bookmarkStart w:id="26" w:name="_Toc37462656"/>
+      <w:bookmarkStart w:id="25" w:name="_Toc37462656"/>
       <w:r>
         <w:t>Amostra 2</w:t>
       </w:r>
-      <w:bookmarkEnd w:id="26"/>
+      <w:bookmarkEnd w:id="25"/>
     </w:p>
     <w:p/>
     <w:p>
@@ -8617,11 +8615,11 @@
       <w:pPr>
         <w:pStyle w:val="Ttulo3"/>
       </w:pPr>
-      <w:bookmarkStart w:id="27" w:name="_Toc37462657"/>
+      <w:bookmarkStart w:id="26" w:name="_Toc37462657"/>
       <w:r>
         <w:t>Amostra 3</w:t>
       </w:r>
-      <w:bookmarkEnd w:id="27"/>
+      <w:bookmarkEnd w:id="26"/>
     </w:p>
     <w:p/>
     <w:p>
@@ -9109,11 +9107,11 @@
       <w:pPr>
         <w:pStyle w:val="Ttulo3"/>
       </w:pPr>
-      <w:bookmarkStart w:id="28" w:name="_Toc37462658"/>
+      <w:bookmarkStart w:id="27" w:name="_Toc37462658"/>
       <w:r>
         <w:t>Resultado de Metalografia</w:t>
       </w:r>
-      <w:bookmarkEnd w:id="28"/>
+      <w:bookmarkEnd w:id="27"/>
     </w:p>
     <w:p/>
     <w:p>
@@ -9191,11 +9189,11 @@
       <w:pPr>
         <w:pStyle w:val="Ttulo1"/>
       </w:pPr>
-      <w:bookmarkStart w:id="29" w:name="_Toc37462659"/>
+      <w:bookmarkStart w:id="28" w:name="_Toc37462659"/>
       <w:r>
         <w:t>Conclusões</w:t>
       </w:r>
-      <w:bookmarkEnd w:id="29"/>
+      <w:bookmarkEnd w:id="28"/>
     </w:p>
     <w:p/>
     <w:p>
@@ -9241,28 +9239,43 @@
       <w:pPr>
         <w:pStyle w:val="Ttulo1"/>
       </w:pPr>
-      <w:bookmarkStart w:id="30" w:name="_Toc37462660"/>
+      <w:bookmarkStart w:id="29" w:name="_Toc37462660"/>
+      <w:bookmarkStart w:id="30" w:name="_GoBack"/>
       <w:r>
         <w:lastRenderedPageBreak/>
         <w:t>Referências</w:t>
       </w:r>
-      <w:bookmarkEnd w:id="30"/>
+      <w:bookmarkEnd w:id="29"/>
+    </w:p>
+    <w:bookmarkEnd w:id="30"/>
+    <w:p>
+      <w:r>
+        <w:fldChar w:fldCharType="begin"/>
+      </w:r>
+      <w:r>
+        <w:instrText xml:space="preserve"> HYPERLINK "https://www.estudegratis.com.br/questao-de-concurso/443675" </w:instrText>
+      </w:r>
+      <w:r>
+        <w:fldChar w:fldCharType="separate"/>
+      </w:r>
+      <w:r>
+        <w:rPr>
+          <w:rStyle w:val="Hyperlink"/>
+        </w:rPr>
+        <w:t>https://www.estudegratis.com.br/questao-de-concurso/443675</w:t>
+      </w:r>
+      <w:r>
+        <w:rPr>
+          <w:rStyle w:val="Hyperlink"/>
+        </w:rPr>
+        <w:fldChar w:fldCharType="end"/>
+      </w:r>
+      <w:r>
+        <w:t xml:space="preserve"> - imagem diagrama de fases ferro carbono. Acesso em: 02/04/2020 [1]</w:t>
+      </w:r>
     </w:p>
     <w:p>
       <w:hyperlink r:id="rId26" w:history="1">
-        <w:r>
-          <w:rPr>
-            <w:rStyle w:val="Hyperlink"/>
-          </w:rPr>
-          <w:t>https://www.estudegratis.com.br/questao-de-concurso/443675</w:t>
-        </w:r>
-      </w:hyperlink>
-      <w:r>
-        <w:t xml:space="preserve"> - imagem diagrama de fases ferro carbono. Acesso em: 02/04/2020 [1]</w:t>
-      </w:r>
-    </w:p>
-    <w:p>
-      <w:hyperlink r:id="rId27" w:history="1">
         <w:r>
           <w:rPr>
             <w:rStyle w:val="Hyperlink"/>
@@ -9281,7 +9294,7 @@
       </w:r>
     </w:p>
     <w:p>
-      <w:hyperlink r:id="rId28" w:history="1">
+      <w:hyperlink r:id="rId27" w:history="1">
         <w:r>
           <w:rPr>
             <w:rStyle w:val="Hyperlink"/>
@@ -9297,6 +9310,36 @@
       </w:r>
       <w:r>
         <w:t>. Acesso em: 02/04/2020</w:t>
+      </w:r>
+    </w:p>
+    <w:p>
+      <w:hyperlink r:id="rId28" w:history="1">
+        <w:r>
+          <w:rPr>
+            <w:rStyle w:val="Hyperlink"/>
+          </w:rPr>
+          <w:t>https://www.youtube.com/watch?v=E8Yg-1Ut0ls&amp;feature=youtu.be</w:t>
+        </w:r>
+      </w:hyperlink>
+      <w:r>
+        <w:t xml:space="preserve"> </w:t>
+      </w:r>
+      <w:r>
+        <w:t>–</w:t>
+      </w:r>
+      <w:r>
+        <w:t xml:space="preserve"> </w:t>
+      </w:r>
+      <w:proofErr w:type="spellStart"/>
+      <w:r>
+        <w:t>Ins</w:t>
+      </w:r>
+      <w:r>
+        <w:t>per</w:t>
+      </w:r>
+      <w:proofErr w:type="spellEnd"/>
+      <w:r>
+        <w:t xml:space="preserve"> – Desconstruindo a Matéria – Ensaio de Tração. Acesso em 28/03/2020</w:t>
       </w:r>
     </w:p>
     <w:p/>
@@ -11216,7 +11259,7 @@
 </file>
 
 <file path=customXml/itemProps1.xml><?xml version="1.0" encoding="utf-8"?>
-<ds:datastoreItem xmlns:ds="http://schemas.openxmlformats.org/officeDocument/2006/customXml" ds:itemID="{72CFA7C0-7016-40ED-81F2-B58A7FE9529C}">
+<ds:datastoreItem xmlns:ds="http://schemas.openxmlformats.org/officeDocument/2006/customXml" ds:itemID="{D75AEC52-C15A-4ACF-911F-2EB0D00CDB81}">
   <ds:schemaRefs>
     <ds:schemaRef ds:uri="http://schemas.openxmlformats.org/officeDocument/2006/bibliography"/>
   </ds:schemaRefs>

</xml_diff>